<commit_message>
Done preparing Web Development - Advanced Concepts (hopefully ^^')
</commit_message>
<xml_diff>
--- a/src/courses/web-development-advanced-concepts/files/project-report-template.docx
+++ b/src/courses/web-development-advanced-concepts/files/project-report-template.docx
@@ -1,6 +1,6 @@
 
 <file path=word/document.xml><?xml version="1.0" encoding="utf-8"?>
-<w:document xmlns:wpc="http://schemas.microsoft.com/office/word/2010/wordprocessingCanvas" xmlns:cx="http://schemas.microsoft.com/office/drawing/2014/chartex" xmlns:cx1="http://schemas.microsoft.com/office/drawing/2015/9/8/chartex" xmlns:cx2="http://schemas.microsoft.com/office/drawing/2015/10/21/chartex" xmlns:cx3="http://schemas.microsoft.com/office/drawing/2016/5/9/chartex" xmlns:cx4="http://schemas.microsoft.com/office/drawing/2016/5/10/chartex" xmlns:cx5="http://schemas.microsoft.com/office/drawing/2016/5/11/chartex" xmlns:cx6="http://schemas.microsoft.com/office/drawing/2016/5/12/chartex" xmlns:cx7="http://schemas.microsoft.com/office/drawing/2016/5/13/chartex" xmlns:cx8="http://schemas.microsoft.com/office/drawing/2016/5/14/chartex" xmlns:mc="http://schemas.openxmlformats.org/markup-compatibility/2006" xmlns:aink="http://schemas.microsoft.com/office/drawing/2016/ink" xmlns:am3d="http://schemas.microsoft.com/office/drawing/2017/model3d" xmlns:o="urn:schemas-microsoft-com:office:office" xmlns:r="http://schemas.openxmlformats.org/officeDocument/2006/relationships" xmlns:m="http://schemas.openxmlformats.org/officeDocument/2006/math" xmlns:v="urn:schemas-microsoft-com:vml" xmlns:wp14="http://schemas.microsoft.com/office/word/2010/wordprocessingDrawing" xmlns:wp="http://schemas.openxmlformats.org/drawingml/2006/wordprocessingDrawing" xmlns:w10="urn:schemas-microsoft-com:office:word" xmlns:w="http://schemas.openxmlformats.org/wordprocessingml/2006/main" xmlns:w14="http://schemas.microsoft.com/office/word/2010/wordml" xmlns:w15="http://schemas.microsoft.com/office/word/2012/wordml" xmlns:w16cex="http://schemas.microsoft.com/office/word/2018/wordml/cex" xmlns:w16cid="http://schemas.microsoft.com/office/word/2016/wordml/cid" xmlns:w16="http://schemas.microsoft.com/office/word/2018/wordml" xmlns:w16sdtdh="http://schemas.microsoft.com/office/word/2020/wordml/sdtdatahash" xmlns:w16se="http://schemas.microsoft.com/office/word/2015/wordml/symex" xmlns:wpg="http://schemas.microsoft.com/office/word/2010/wordprocessingGroup" xmlns:wpi="http://schemas.microsoft.com/office/word/2010/wordprocessingInk" xmlns:wne="http://schemas.microsoft.com/office/word/2006/wordml" xmlns:wps="http://schemas.microsoft.com/office/word/2010/wordprocessingShape" mc:Ignorable="w14 w15 w16se w16cid w16 w16cex w16sdtdh wp14">
+<w:document xmlns:wpc="http://schemas.microsoft.com/office/word/2010/wordprocessingCanvas" xmlns:cx="http://schemas.microsoft.com/office/drawing/2014/chartex" xmlns:cx1="http://schemas.microsoft.com/office/drawing/2015/9/8/chartex" xmlns:cx2="http://schemas.microsoft.com/office/drawing/2015/10/21/chartex" xmlns:cx3="http://schemas.microsoft.com/office/drawing/2016/5/9/chartex" xmlns:cx4="http://schemas.microsoft.com/office/drawing/2016/5/10/chartex" xmlns:cx5="http://schemas.microsoft.com/office/drawing/2016/5/11/chartex" xmlns:cx6="http://schemas.microsoft.com/office/drawing/2016/5/12/chartex" xmlns:cx7="http://schemas.microsoft.com/office/drawing/2016/5/13/chartex" xmlns:cx8="http://schemas.microsoft.com/office/drawing/2016/5/14/chartex" xmlns:mc="http://schemas.openxmlformats.org/markup-compatibility/2006" xmlns:aink="http://schemas.microsoft.com/office/drawing/2016/ink" xmlns:am3d="http://schemas.microsoft.com/office/drawing/2017/model3d" xmlns:o="urn:schemas-microsoft-com:office:office" xmlns:oel="http://schemas.microsoft.com/office/2019/extlst" xmlns:r="http://schemas.openxmlformats.org/officeDocument/2006/relationships" xmlns:m="http://schemas.openxmlformats.org/officeDocument/2006/math" xmlns:v="urn:schemas-microsoft-com:vml" xmlns:wp14="http://schemas.microsoft.com/office/word/2010/wordprocessingDrawing" xmlns:wp="http://schemas.openxmlformats.org/drawingml/2006/wordprocessingDrawing" xmlns:w10="urn:schemas-microsoft-com:office:word" xmlns:w="http://schemas.openxmlformats.org/wordprocessingml/2006/main" xmlns:w14="http://schemas.microsoft.com/office/word/2010/wordml" xmlns:w15="http://schemas.microsoft.com/office/word/2012/wordml" xmlns:w16cex="http://schemas.microsoft.com/office/word/2018/wordml/cex" xmlns:w16cid="http://schemas.microsoft.com/office/word/2016/wordml/cid" xmlns:w16="http://schemas.microsoft.com/office/word/2018/wordml" xmlns:w16sdtdh="http://schemas.microsoft.com/office/word/2020/wordml/sdtdatahash" xmlns:w16se="http://schemas.microsoft.com/office/word/2015/wordml/symex" xmlns:wpg="http://schemas.microsoft.com/office/word/2010/wordprocessingGroup" xmlns:wpi="http://schemas.microsoft.com/office/word/2010/wordprocessingInk" xmlns:wne="http://schemas.microsoft.com/office/word/2006/wordml" xmlns:wps="http://schemas.microsoft.com/office/word/2010/wordprocessingShape" mc:Ignorable="w14 w15 w16se w16cid w16 w16cex w16sdtdh wp14">
   <w:body>
     <w:sdt>
       <w:sdtPr>
@@ -299,7 +299,7 @@
                                     <w:rPr>
                                       <w:color w:val="FFFFFF" w:themeColor="background1"/>
                                     </w:rPr>
-                                    <w:t>2</w:t>
+                                    <w:t>3</w:t>
                                   </w:r>
                                 </w:p>
                               </w:txbxContent>
@@ -574,7 +574,7 @@
                               <w:rPr>
                                 <w:color w:val="FFFFFF" w:themeColor="background1"/>
                               </w:rPr>
-                              <w:t>2</w:t>
+                              <w:t>3</w:t>
                             </w:r>
                           </w:p>
                         </w:txbxContent>
@@ -708,6 +708,12 @@
         </w:rPr>
         <w:t>name</w:t>
       </w:r>
+      <w:r>
+        <w:rPr>
+          <w:i/>
+        </w:rPr>
+        <w:t>s</w:t>
+      </w:r>
       <w:proofErr w:type="gramEnd"/>
       <w:r>
         <w:rPr>
@@ -834,7 +840,13 @@
         <w:rPr>
           <w:i/>
         </w:rPr>
-        <w:t xml:space="preserve"> Most students trying to do it in their own way usually fail, so if you try that, be sure to know what you are doing!</w:t>
+        <w:t xml:space="preserve"> Most students trying to do it in their own way usually fail, so if you try that, be sure to know what you are doing</w:t>
+      </w:r>
+      <w:r>
+        <w:rPr>
+          <w:i/>
+        </w:rPr>
+        <w:t>.</w:t>
       </w:r>
     </w:p>
     <w:p>
@@ -896,18 +908,11 @@
         </w:rPr>
         <w:t>be removed.</w:t>
       </w:r>
-    </w:p>
-    <w:p>
-      <w:pPr>
-        <w:rPr>
-          <w:i/>
-        </w:rPr>
-      </w:pPr>
-      <w:r>
-        <w:rPr>
-          <w:i/>
-        </w:rPr>
-        <w:t>(it's amazing how many students delete this text without reading it…)</w:t>
+      <w:r>
+        <w:rPr>
+          <w:i/>
+        </w:rPr>
+        <w:t xml:space="preserve"> </w:t>
       </w:r>
       <w:r>
         <w:rPr>
@@ -967,7 +972,7 @@
           <w:r>
             <w:fldChar w:fldCharType="separate"/>
           </w:r>
-          <w:hyperlink w:anchor="_Toc92445683" w:history="1">
+          <w:hyperlink w:anchor="_Toc124676069" w:history="1">
             <w:r>
               <w:rPr>
                 <w:rStyle w:val="Hyperlink"/>
@@ -994,7 +999,7 @@
                 <w:noProof/>
                 <w:webHidden/>
               </w:rPr>
-              <w:instrText xml:space="preserve"> PAGEREF _Toc92445683 \h </w:instrText>
+              <w:instrText xml:space="preserve"> PAGEREF _Toc124676069 \h </w:instrText>
             </w:r>
             <w:r>
               <w:rPr>
@@ -1037,13 +1042,13 @@
               <w:lang w:val="en-SE" w:eastAsia="en-SE"/>
             </w:rPr>
           </w:pPr>
-          <w:hyperlink w:anchor="_Toc92445684" w:history="1">
+          <w:hyperlink w:anchor="_Toc124676070" w:history="1">
             <w:r>
               <w:rPr>
                 <w:rStyle w:val="Hyperlink"/>
                 <w:noProof/>
               </w:rPr>
-              <w:t>Architecture</w:t>
+              <w:t>Graphical User Interface</w:t>
             </w:r>
             <w:r>
               <w:rPr>
@@ -1064,7 +1069,7 @@
                 <w:noProof/>
                 <w:webHidden/>
               </w:rPr>
-              <w:instrText xml:space="preserve"> PAGEREF _Toc92445684 \h </w:instrText>
+              <w:instrText xml:space="preserve"> PAGEREF _Toc124676070 \h </w:instrText>
             </w:r>
             <w:r>
               <w:rPr>
@@ -1107,13 +1112,13 @@
               <w:lang w:val="en-SE" w:eastAsia="en-SE"/>
             </w:rPr>
           </w:pPr>
-          <w:hyperlink w:anchor="_Toc92445685" w:history="1">
+          <w:hyperlink w:anchor="_Toc124676071" w:history="1">
             <w:r>
               <w:rPr>
                 <w:rStyle w:val="Hyperlink"/>
                 <w:noProof/>
               </w:rPr>
-              <w:t>Databases</w:t>
+              <w:t>Architecture</w:t>
             </w:r>
             <w:r>
               <w:rPr>
@@ -1134,7 +1139,7 @@
                 <w:noProof/>
                 <w:webHidden/>
               </w:rPr>
-              <w:instrText xml:space="preserve"> PAGEREF _Toc92445685 \h </w:instrText>
+              <w:instrText xml:space="preserve"> PAGEREF _Toc124676071 \h </w:instrText>
             </w:r>
             <w:r>
               <w:rPr>
@@ -1177,13 +1182,13 @@
               <w:lang w:val="en-SE" w:eastAsia="en-SE"/>
             </w:rPr>
           </w:pPr>
-          <w:hyperlink w:anchor="_Toc92445686" w:history="1">
+          <w:hyperlink w:anchor="_Toc124676072" w:history="1">
             <w:r>
               <w:rPr>
                 <w:rStyle w:val="Hyperlink"/>
                 <w:noProof/>
               </w:rPr>
-              <w:t>Web Application</w:t>
+              <w:t>REST API</w:t>
             </w:r>
             <w:r>
               <w:rPr>
@@ -1204,7 +1209,7 @@
                 <w:noProof/>
                 <w:webHidden/>
               </w:rPr>
-              <w:instrText xml:space="preserve"> PAGEREF _Toc92445686 \h </w:instrText>
+              <w:instrText xml:space="preserve"> PAGEREF _Toc124676072 \h </w:instrText>
             </w:r>
             <w:r>
               <w:rPr>
@@ -1247,13 +1252,13 @@
               <w:lang w:val="en-SE" w:eastAsia="en-SE"/>
             </w:rPr>
           </w:pPr>
-          <w:hyperlink w:anchor="_Toc92445687" w:history="1">
+          <w:hyperlink w:anchor="_Toc124676073" w:history="1">
             <w:r>
               <w:rPr>
                 <w:rStyle w:val="Hyperlink"/>
                 <w:noProof/>
               </w:rPr>
-              <w:t>Single-Page Application</w:t>
+              <w:t>Frontend</w:t>
             </w:r>
             <w:r>
               <w:rPr>
@@ -1274,7 +1279,7 @@
                 <w:noProof/>
                 <w:webHidden/>
               </w:rPr>
-              <w:instrText xml:space="preserve"> PAGEREF _Toc92445687 \h </w:instrText>
+              <w:instrText xml:space="preserve"> PAGEREF _Toc124676073 \h </w:instrText>
             </w:r>
             <w:r>
               <w:rPr>
@@ -1317,12 +1322,152 @@
               <w:lang w:val="en-SE" w:eastAsia="en-SE"/>
             </w:rPr>
           </w:pPr>
-          <w:hyperlink w:anchor="_Toc92445688" w:history="1">
+          <w:hyperlink w:anchor="_Toc124676074" w:history="1">
             <w:r>
               <w:rPr>
                 <w:rStyle w:val="Hyperlink"/>
                 <w:noProof/>
               </w:rPr>
+              <w:t>Database</w:t>
+            </w:r>
+            <w:r>
+              <w:rPr>
+                <w:noProof/>
+                <w:webHidden/>
+              </w:rPr>
+              <w:tab/>
+            </w:r>
+            <w:r>
+              <w:rPr>
+                <w:noProof/>
+                <w:webHidden/>
+              </w:rPr>
+              <w:fldChar w:fldCharType="begin"/>
+            </w:r>
+            <w:r>
+              <w:rPr>
+                <w:noProof/>
+                <w:webHidden/>
+              </w:rPr>
+              <w:instrText xml:space="preserve"> PAGEREF _Toc124676074 \h </w:instrText>
+            </w:r>
+            <w:r>
+              <w:rPr>
+                <w:noProof/>
+                <w:webHidden/>
+              </w:rPr>
+            </w:r>
+            <w:r>
+              <w:rPr>
+                <w:noProof/>
+                <w:webHidden/>
+              </w:rPr>
+              <w:fldChar w:fldCharType="separate"/>
+            </w:r>
+            <w:r>
+              <w:rPr>
+                <w:noProof/>
+                <w:webHidden/>
+              </w:rPr>
+              <w:t>8</w:t>
+            </w:r>
+            <w:r>
+              <w:rPr>
+                <w:noProof/>
+                <w:webHidden/>
+              </w:rPr>
+              <w:fldChar w:fldCharType="end"/>
+            </w:r>
+          </w:hyperlink>
+        </w:p>
+        <w:p>
+          <w:pPr>
+            <w:pStyle w:val="TOC1"/>
+            <w:tabs>
+              <w:tab w:val="right" w:leader="dot" w:pos="9396"/>
+            </w:tabs>
+            <w:rPr>
+              <w:rFonts w:eastAsiaTheme="minorEastAsia"/>
+              <w:noProof/>
+              <w:lang w:val="en-SE" w:eastAsia="en-SE"/>
+            </w:rPr>
+          </w:pPr>
+          <w:hyperlink w:anchor="_Toc124676075" w:history="1">
+            <w:r>
+              <w:rPr>
+                <w:rStyle w:val="Hyperlink"/>
+                <w:noProof/>
+              </w:rPr>
+              <w:t>Backend</w:t>
+            </w:r>
+            <w:r>
+              <w:rPr>
+                <w:noProof/>
+                <w:webHidden/>
+              </w:rPr>
+              <w:tab/>
+            </w:r>
+            <w:r>
+              <w:rPr>
+                <w:noProof/>
+                <w:webHidden/>
+              </w:rPr>
+              <w:fldChar w:fldCharType="begin"/>
+            </w:r>
+            <w:r>
+              <w:rPr>
+                <w:noProof/>
+                <w:webHidden/>
+              </w:rPr>
+              <w:instrText xml:space="preserve"> PAGEREF _Toc124676075 \h </w:instrText>
+            </w:r>
+            <w:r>
+              <w:rPr>
+                <w:noProof/>
+                <w:webHidden/>
+              </w:rPr>
+            </w:r>
+            <w:r>
+              <w:rPr>
+                <w:noProof/>
+                <w:webHidden/>
+              </w:rPr>
+              <w:fldChar w:fldCharType="separate"/>
+            </w:r>
+            <w:r>
+              <w:rPr>
+                <w:noProof/>
+                <w:webHidden/>
+              </w:rPr>
+              <w:t>9</w:t>
+            </w:r>
+            <w:r>
+              <w:rPr>
+                <w:noProof/>
+                <w:webHidden/>
+              </w:rPr>
+              <w:fldChar w:fldCharType="end"/>
+            </w:r>
+          </w:hyperlink>
+        </w:p>
+        <w:p>
+          <w:pPr>
+            <w:pStyle w:val="TOC1"/>
+            <w:tabs>
+              <w:tab w:val="right" w:leader="dot" w:pos="9396"/>
+            </w:tabs>
+            <w:rPr>
+              <w:rFonts w:eastAsiaTheme="minorEastAsia"/>
+              <w:noProof/>
+              <w:lang w:val="en-SE" w:eastAsia="en-SE"/>
+            </w:rPr>
+          </w:pPr>
+          <w:hyperlink w:anchor="_Toc124676076" w:history="1">
+            <w:r>
+              <w:rPr>
+                <w:rStyle w:val="Hyperlink"/>
+                <w:noProof/>
+              </w:rPr>
               <w:t>Worklog</w:t>
             </w:r>
             <w:r>
@@ -1344,7 +1489,7 @@
                 <w:noProof/>
                 <w:webHidden/>
               </w:rPr>
-              <w:instrText xml:space="preserve"> PAGEREF _Toc92445688 \h </w:instrText>
+              <w:instrText xml:space="preserve"> PAGEREF _Toc124676076 \h </w:instrText>
             </w:r>
             <w:r>
               <w:rPr>
@@ -1364,7 +1509,7 @@
                 <w:noProof/>
                 <w:webHidden/>
               </w:rPr>
-              <w:t>8</w:t>
+              <w:t>10</w:t>
             </w:r>
             <w:r>
               <w:rPr>
@@ -1387,7 +1532,7 @@
               <w:lang w:val="en-SE" w:eastAsia="en-SE"/>
             </w:rPr>
           </w:pPr>
-          <w:hyperlink w:anchor="_Toc92445689" w:history="1">
+          <w:hyperlink w:anchor="_Toc124676077" w:history="1">
             <w:r>
               <w:rPr>
                 <w:rStyle w:val="Hyperlink"/>
@@ -1414,7 +1559,7 @@
                 <w:noProof/>
                 <w:webHidden/>
               </w:rPr>
-              <w:instrText xml:space="preserve"> PAGEREF _Toc92445689 \h </w:instrText>
+              <w:instrText xml:space="preserve"> PAGEREF _Toc124676077 \h </w:instrText>
             </w:r>
             <w:r>
               <w:rPr>
@@ -1434,7 +1579,7 @@
                 <w:noProof/>
                 <w:webHidden/>
               </w:rPr>
-              <w:t>8</w:t>
+              <w:t>10</w:t>
             </w:r>
             <w:r>
               <w:rPr>
@@ -1457,7 +1602,7 @@
               <w:lang w:val="en-SE" w:eastAsia="en-SE"/>
             </w:rPr>
           </w:pPr>
-          <w:hyperlink w:anchor="_Toc92445690" w:history="1">
+          <w:hyperlink w:anchor="_Toc124676078" w:history="1">
             <w:r>
               <w:rPr>
                 <w:rStyle w:val="Hyperlink"/>
@@ -1484,7 +1629,7 @@
                 <w:noProof/>
                 <w:webHidden/>
               </w:rPr>
-              <w:instrText xml:space="preserve"> PAGEREF _Toc92445690 \h </w:instrText>
+              <w:instrText xml:space="preserve"> PAGEREF _Toc124676078 \h </w:instrText>
             </w:r>
             <w:r>
               <w:rPr>
@@ -1504,7 +1649,7 @@
                 <w:noProof/>
                 <w:webHidden/>
               </w:rPr>
-              <w:t>8</w:t>
+              <w:t>10</w:t>
             </w:r>
             <w:r>
               <w:rPr>
@@ -1537,7 +1682,7 @@
       <w:pPr>
         <w:pStyle w:val="Heading1"/>
       </w:pPr>
-      <w:bookmarkStart w:id="0" w:name="_Toc92445683"/>
+      <w:bookmarkStart w:id="0" w:name="_Toc124676069"/>
       <w:r>
         <w:lastRenderedPageBreak/>
         <w:t>Introduction</w:t>
@@ -1603,7 +1748,7 @@
         <w:rPr>
           <w:i/>
         </w:rPr>
-        <w:t xml:space="preserve">(if you do not know what “indirectly” means, you of course need to look it up) </w:t>
+        <w:t xml:space="preserve">(if you do not know what “indirectly” means, you need to look it up) </w:t>
       </w:r>
       <w:r>
         <w:rPr>
@@ -1796,7 +1941,33 @@
         <w:rPr>
           <w:i/>
         </w:rPr>
-        <w:t xml:space="preserve"> UML use case diagrams </w:t>
+        <w:t xml:space="preserve"> UML us</w:t>
+      </w:r>
+      <w:r>
+        <w:rPr>
+          <w:i/>
+        </w:rPr>
+        <w:t>e-</w:t>
+      </w:r>
+      <w:r>
+        <w:rPr>
+          <w:i/>
+        </w:rPr>
+        <w:t xml:space="preserve">case </w:t>
+      </w:r>
+      <w:proofErr w:type="gramStart"/>
+      <w:r>
+        <w:rPr>
+          <w:i/>
+        </w:rPr>
+        <w:t>diagrams</w:t>
+      </w:r>
+      <w:proofErr w:type="gramEnd"/>
+      <w:r>
+        <w:rPr>
+          <w:i/>
+        </w:rPr>
+        <w:t xml:space="preserve"> </w:t>
       </w:r>
       <w:r>
         <w:rPr>
@@ -1925,12 +2096,65 @@
       <w:pPr>
         <w:pStyle w:val="Heading1"/>
       </w:pPr>
-      <w:bookmarkStart w:id="1" w:name="_Toc92445684"/>
+      <w:bookmarkStart w:id="1" w:name="_Toc124676070"/>
+      <w:r>
+        <w:lastRenderedPageBreak/>
+        <w:t>Graphical User Interface</w:t>
+      </w:r>
+      <w:bookmarkEnd w:id="1"/>
+    </w:p>
+    <w:p>
+      <w:pPr>
+        <w:rPr>
+          <w:rFonts w:asciiTheme="majorHAnsi" w:eastAsiaTheme="majorEastAsia" w:hAnsiTheme="majorHAnsi" w:cstheme="majorBidi"/>
+          <w:i/>
+          <w:iCs/>
+          <w:color w:val="2E74B5" w:themeColor="accent1" w:themeShade="BF"/>
+          <w:sz w:val="32"/>
+          <w:szCs w:val="32"/>
+        </w:rPr>
+      </w:pPr>
+      <w:r>
+        <w:rPr>
+          <w:i/>
+          <w:iCs/>
+        </w:rPr>
+        <w:t xml:space="preserve">Explain what the graphical user interface (GUI) will look like, so the reader will know how to perform the use-cases described in the previous chapter. The best way to describe the GUI is to show what it will look like. In the beginning of the project, </w:t>
+      </w:r>
+      <w:proofErr w:type="gramStart"/>
+      <w:r>
+        <w:rPr>
+          <w:i/>
+          <w:iCs/>
+        </w:rPr>
+        <w:t>this</w:t>
+      </w:r>
+      <w:proofErr w:type="gramEnd"/>
+      <w:r>
+        <w:rPr>
+          <w:i/>
+          <w:iCs/>
+        </w:rPr>
+        <w:t xml:space="preserve"> can be simple sketches of the layout and the different pages. When you are done with the project, you can instead use screenshots of the final GUI.</w:t>
+      </w:r>
+      <w:r>
+        <w:rPr>
+          <w:i/>
+          <w:iCs/>
+        </w:rPr>
+        <w:br w:type="page"/>
+      </w:r>
+    </w:p>
+    <w:p>
+      <w:pPr>
+        <w:pStyle w:val="Heading1"/>
+      </w:pPr>
+      <w:bookmarkStart w:id="2" w:name="_Toc124676071"/>
       <w:r>
         <w:lastRenderedPageBreak/>
         <w:t>Architecture</w:t>
       </w:r>
-      <w:bookmarkEnd w:id="1"/>
+      <w:bookmarkEnd w:id="2"/>
     </w:p>
     <w:p>
       <w:pPr>
@@ -1972,13 +2196,31 @@
         <w:rPr>
           <w:i/>
         </w:rPr>
-        <w:t xml:space="preserve"> (web application, database, web browsers, </w:t>
-      </w:r>
-      <w:r>
-        <w:rPr>
-          <w:i/>
-        </w:rPr>
-        <w:t xml:space="preserve">SPA, </w:t>
+        <w:t xml:space="preserve"> (</w:t>
+      </w:r>
+      <w:r>
+        <w:rPr>
+          <w:i/>
+        </w:rPr>
+        <w:t>frontend</w:t>
+      </w:r>
+      <w:r>
+        <w:rPr>
+          <w:i/>
+        </w:rPr>
+        <w:t xml:space="preserve">, database, web browser, </w:t>
+      </w:r>
+      <w:r>
+        <w:rPr>
+          <w:i/>
+        </w:rPr>
+        <w:t>backend</w:t>
+      </w:r>
+      <w:r>
+        <w:rPr>
+          <w:i/>
+        </w:rPr>
+        <w:t xml:space="preserve">, </w:t>
       </w:r>
       <w:r>
         <w:rPr>
@@ -2027,6 +2269,12 @@
           <w:i/>
         </w:rPr>
         <w:t xml:space="preserve"> make use of each other.</w:t>
+      </w:r>
+      <w:r>
+        <w:rPr>
+          <w:i/>
+        </w:rPr>
+        <w:t xml:space="preserve"> Do not show implementation details of the different components (you have other subchapters for that).</w:t>
       </w:r>
     </w:p>
     <w:p>
@@ -2151,7 +2399,172 @@
       <w:pPr>
         <w:pStyle w:val="Heading1"/>
       </w:pPr>
-      <w:bookmarkStart w:id="2" w:name="_Toc92445685"/>
+      <w:bookmarkStart w:id="3" w:name="_Toc124676072"/>
+      <w:r>
+        <w:lastRenderedPageBreak/>
+        <w:t>REST API</w:t>
+      </w:r>
+      <w:bookmarkEnd w:id="3"/>
+    </w:p>
+    <w:p>
+      <w:pPr>
+        <w:rPr>
+          <w:i/>
+          <w:iCs/>
+        </w:rPr>
+      </w:pPr>
+      <w:r>
+        <w:rPr>
+          <w:i/>
+          <w:iCs/>
+        </w:rPr>
+        <w:t>Specify how the REST API on your platform works. Which different operations does it support? Which URI should be used? Which headers should be used? Which status codes can be sent back (for each type of request)? What information should the bodies contain? Etc.</w:t>
+      </w:r>
+    </w:p>
+    <w:p>
+      <w:pPr>
+        <w:rPr>
+          <w:i/>
+          <w:iCs/>
+        </w:rPr>
+      </w:pPr>
+      <w:r>
+        <w:rPr>
+          <w:i/>
+          <w:iCs/>
+        </w:rPr>
+        <w:t xml:space="preserve">Anyone who needs to implement the REST API or use the REST API should </w:t>
+      </w:r>
+      <w:r>
+        <w:rPr>
+          <w:i/>
+          <w:iCs/>
+        </w:rPr>
+        <w:t xml:space="preserve">find </w:t>
+      </w:r>
+      <w:r>
+        <w:rPr>
+          <w:i/>
+          <w:iCs/>
+        </w:rPr>
+        <w:t>enough information about it to do so by reading this chapter.</w:t>
+      </w:r>
+    </w:p>
+    <w:p>
+      <w:pPr>
+        <w:rPr>
+          <w:i/>
+          <w:iCs/>
+        </w:rPr>
+      </w:pPr>
+      <w:r>
+        <w:rPr>
+          <w:i/>
+          <w:iCs/>
+        </w:rPr>
+        <w:t>Note: This chapter is just for the specification of the REST API. How the frontend uses the REST API should be described in the Frontend chapter, and how the backend has implemented the REST API should be described in the Backend chapter.</w:t>
+      </w:r>
+    </w:p>
+    <w:p>
+      <w:pPr>
+        <w:rPr>
+          <w:rFonts w:asciiTheme="majorHAnsi" w:eastAsiaTheme="majorEastAsia" w:hAnsiTheme="majorHAnsi" w:cstheme="majorBidi"/>
+          <w:color w:val="2E74B5" w:themeColor="accent1" w:themeShade="BF"/>
+          <w:sz w:val="32"/>
+          <w:szCs w:val="32"/>
+        </w:rPr>
+      </w:pPr>
+      <w:r>
+        <w:br w:type="page"/>
+      </w:r>
+    </w:p>
+    <w:p>
+      <w:pPr>
+        <w:pStyle w:val="Heading1"/>
+      </w:pPr>
+      <w:bookmarkStart w:id="4" w:name="_Toc124676073"/>
+      <w:r>
+        <w:lastRenderedPageBreak/>
+        <w:t>Frontend</w:t>
+      </w:r>
+      <w:bookmarkEnd w:id="4"/>
+    </w:p>
+    <w:p>
+      <w:pPr>
+        <w:rPr>
+          <w:i/>
+          <w:iCs/>
+        </w:rPr>
+      </w:pPr>
+      <w:r>
+        <w:rPr>
+          <w:i/>
+          <w:iCs/>
+        </w:rPr>
+        <w:t xml:space="preserve">Explain to the reader how the </w:t>
+      </w:r>
+      <w:proofErr w:type="gramStart"/>
+      <w:r>
+        <w:rPr>
+          <w:i/>
+          <w:iCs/>
+        </w:rPr>
+        <w:t>frontend</w:t>
+      </w:r>
+      <w:proofErr w:type="gramEnd"/>
+      <w:r>
+        <w:rPr>
+          <w:i/>
+          <w:iCs/>
+        </w:rPr>
+        <w:t xml:space="preserve"> </w:t>
+      </w:r>
+      <w:r>
+        <w:rPr>
+          <w:i/>
+          <w:iCs/>
+        </w:rPr>
+        <w:t xml:space="preserve">application </w:t>
+      </w:r>
+      <w:r>
+        <w:rPr>
+          <w:i/>
+          <w:iCs/>
+        </w:rPr>
+        <w:t>has been implemented, and how it communicates with the backend, etc. Use many figures.</w:t>
+      </w:r>
+    </w:p>
+    <w:p>
+      <w:pPr>
+        <w:rPr>
+          <w:rFonts w:asciiTheme="majorHAnsi" w:eastAsiaTheme="majorEastAsia" w:hAnsiTheme="majorHAnsi" w:cstheme="majorBidi"/>
+          <w:i/>
+          <w:iCs/>
+          <w:color w:val="2E74B5" w:themeColor="accent1" w:themeShade="BF"/>
+          <w:sz w:val="32"/>
+          <w:szCs w:val="32"/>
+        </w:rPr>
+      </w:pPr>
+      <w:r>
+        <w:rPr>
+          <w:i/>
+          <w:iCs/>
+        </w:rPr>
+        <w:t>After having read this chapter, the reader should have a good understanding of how the frontend application has been implemented.</w:t>
+      </w:r>
+      <w:r>
+        <w:rPr>
+          <w:i/>
+          <w:iCs/>
+        </w:rPr>
+        <w:br w:type="page"/>
+      </w:r>
+    </w:p>
+    <w:p>
+      <w:pPr>
+        <w:pStyle w:val="Heading1"/>
+      </w:pPr>
+      <w:bookmarkStart w:id="5" w:name="_Toc124676074"/>
       <w:r>
         <w:lastRenderedPageBreak/>
         <w:t>Data</w:t>
@@ -2159,71 +2572,466 @@
       <w:r>
         <w:t>base</w:t>
       </w:r>
-      <w:r>
+      <w:bookmarkEnd w:id="5"/>
+    </w:p>
+    <w:p>
+      <w:pPr>
+        <w:rPr>
+          <w:b/>
+          <w:i/>
+        </w:rPr>
+      </w:pPr>
+      <w:r>
+        <w:rPr>
+          <w:i/>
+        </w:rPr>
+        <w:t>Describe the resources</w:t>
+      </w:r>
+      <w:r>
+        <w:rPr>
+          <w:i/>
+        </w:rPr>
+        <w:t xml:space="preserve"> on the </w:t>
+      </w:r>
+      <w:r>
+        <w:rPr>
+          <w:i/>
+        </w:rPr>
+        <w:t>platform</w:t>
+      </w:r>
+      <w:r>
+        <w:rPr>
+          <w:i/>
+        </w:rPr>
+        <w:t xml:space="preserve"> in detail. </w:t>
+      </w:r>
+      <w:r>
+        <w:rPr>
+          <w:i/>
+        </w:rPr>
+        <w:t>What attributes do they consist of?</w:t>
+      </w:r>
+      <w:r>
+        <w:rPr>
+          <w:i/>
+        </w:rPr>
+        <w:t xml:space="preserve"> How are they related?</w:t>
+      </w:r>
+      <w:r>
+        <w:rPr>
+          <w:i/>
+        </w:rPr>
+        <w:t xml:space="preserve"> Maybe an ER diagram is suitable</w:t>
+      </w:r>
+      <w:r>
+        <w:rPr>
+          <w:i/>
+        </w:rPr>
+        <w:t xml:space="preserve"> to have</w:t>
+      </w:r>
+      <w:r>
+        <w:rPr>
+          <w:i/>
+        </w:rPr>
+        <w:t>?</w:t>
+      </w:r>
+      <w:r>
+        <w:rPr>
+          <w:i/>
+        </w:rPr>
+        <w:t xml:space="preserve"> </w:t>
+      </w:r>
+      <w:r>
+        <w:rPr>
+          <w:b/>
+          <w:i/>
+        </w:rPr>
+        <w:t>Hint: Yes, it is.</w:t>
+      </w:r>
+    </w:p>
+    <w:p>
+      <w:pPr>
+        <w:rPr>
+          <w:i/>
+        </w:rPr>
+      </w:pPr>
+      <w:r>
+        <w:rPr>
+          <w:i/>
+        </w:rPr>
+        <w:t>After having read this chapter,</w:t>
+      </w:r>
+      <w:r>
+        <w:rPr>
+          <w:i/>
+        </w:rPr>
+        <w:t xml:space="preserve"> the reader should understand how </w:t>
+      </w:r>
+      <w:r>
+        <w:rPr>
+          <w:i/>
+        </w:rPr>
+        <w:t xml:space="preserve">the </w:t>
+      </w:r>
+      <w:r>
+        <w:rPr>
+          <w:i/>
+        </w:rPr>
+        <w:t xml:space="preserve">data </w:t>
+      </w:r>
+      <w:r>
+        <w:rPr>
+          <w:i/>
+        </w:rPr>
+        <w:t>on</w:t>
+      </w:r>
+      <w:r>
+        <w:rPr>
+          <w:i/>
+        </w:rPr>
+        <w:t xml:space="preserve"> the </w:t>
+      </w:r>
+      <w:r>
+        <w:rPr>
+          <w:i/>
+        </w:rPr>
+        <w:t xml:space="preserve">platform </w:t>
+      </w:r>
+      <w:r>
+        <w:rPr>
+          <w:i/>
+        </w:rPr>
+        <w:t>is stored</w:t>
+      </w:r>
+      <w:r>
+        <w:rPr>
+          <w:i/>
+        </w:rPr>
+        <w:t xml:space="preserve"> and structured</w:t>
+      </w:r>
+      <w:r>
+        <w:rPr>
+          <w:i/>
+        </w:rPr>
+        <w:t>. If the reader is a new programmer that should</w:t>
+      </w:r>
+      <w:r>
+        <w:rPr>
+          <w:i/>
+        </w:rPr>
+        <w:t xml:space="preserve"> start</w:t>
+      </w:r>
+      <w:r>
+        <w:rPr>
+          <w:i/>
+        </w:rPr>
+        <w:t xml:space="preserve"> work</w:t>
+      </w:r>
+      <w:r>
+        <w:rPr>
+          <w:i/>
+        </w:rPr>
+        <w:t>ing</w:t>
+      </w:r>
+      <w:r>
+        <w:rPr>
+          <w:i/>
+        </w:rPr>
+        <w:t xml:space="preserve"> on the </w:t>
+      </w:r>
+      <w:r>
+        <w:rPr>
+          <w:i/>
+        </w:rPr>
+        <w:t>platform</w:t>
+      </w:r>
+      <w:r>
+        <w:rPr>
+          <w:i/>
+        </w:rPr>
+        <w:t xml:space="preserve">, </w:t>
+      </w:r>
+      <w:r>
+        <w:rPr>
+          <w:i/>
+        </w:rPr>
         <w:t>s</w:t>
       </w:r>
-      <w:bookmarkEnd w:id="2"/>
-    </w:p>
-    <w:p>
-      <w:pPr>
+      <w:r>
+        <w:rPr>
+          <w:i/>
+        </w:rPr>
+        <w:t xml:space="preserve">he should </w:t>
+      </w:r>
+      <w:r>
+        <w:rPr>
+          <w:i/>
+        </w:rPr>
+        <w:t>now k</w:t>
+      </w:r>
+      <w:r>
+        <w:rPr>
+          <w:i/>
+        </w:rPr>
+        <w:t xml:space="preserve">now </w:t>
+      </w:r>
+      <w:r>
+        <w:rPr>
+          <w:i/>
+        </w:rPr>
+        <w:t xml:space="preserve">what she needs to do if she wants to change </w:t>
+      </w:r>
+      <w:r>
+        <w:rPr>
+          <w:i/>
+        </w:rPr>
+        <w:t xml:space="preserve">a </w:t>
+      </w:r>
+      <w:r>
+        <w:rPr>
+          <w:i/>
+        </w:rPr>
+        <w:t>resource or add more resources (</w:t>
+      </w:r>
+      <w:proofErr w:type="gramStart"/>
+      <w:r>
+        <w:rPr>
+          <w:i/>
+        </w:rPr>
+        <w:t>e.g.</w:t>
+      </w:r>
+      <w:proofErr w:type="gramEnd"/>
+      <w:r>
+        <w:rPr>
+          <w:i/>
+        </w:rPr>
+        <w:t xml:space="preserve"> know how to add a new table to the database with a relation to an existing table in the database</w:t>
+      </w:r>
+      <w:r>
+        <w:rPr>
+          <w:i/>
+        </w:rPr>
+        <w:t>, etc.</w:t>
+      </w:r>
+      <w:r>
+        <w:rPr>
+          <w:i/>
+        </w:rPr>
+        <w:t>).</w:t>
+      </w:r>
+      <w:r>
+        <w:br w:type="page"/>
+      </w:r>
+    </w:p>
+    <w:p>
+      <w:pPr>
+        <w:pStyle w:val="Heading1"/>
+      </w:pPr>
+      <w:bookmarkStart w:id="6" w:name="_Toc124676075"/>
+      <w:r>
+        <w:lastRenderedPageBreak/>
+        <w:t>Backend</w:t>
+      </w:r>
+      <w:bookmarkEnd w:id="6"/>
+    </w:p>
+    <w:p>
+      <w:pPr>
+        <w:rPr>
+          <w:i/>
+        </w:rPr>
+      </w:pPr>
+      <w:r>
+        <w:rPr>
+          <w:i/>
+        </w:rPr>
+        <w:t>Describe implementation details of the web application. Which language</w:t>
+      </w:r>
+      <w:r>
+        <w:rPr>
+          <w:i/>
+        </w:rPr>
+        <w:t xml:space="preserve"> have you used</w:t>
+      </w:r>
+      <w:r>
+        <w:rPr>
+          <w:i/>
+        </w:rPr>
+        <w:t>? Which framework</w:t>
+      </w:r>
+      <w:r>
+        <w:rPr>
+          <w:i/>
+        </w:rPr>
+        <w:t xml:space="preserve"> have you used</w:t>
+      </w:r>
+      <w:r>
+        <w:rPr>
+          <w:i/>
+        </w:rPr>
+        <w:t xml:space="preserve">? Which libraries/packages </w:t>
+      </w:r>
+      <w:r>
+        <w:rPr>
+          <w:i/>
+        </w:rPr>
+        <w:t>have you used</w:t>
+      </w:r>
+      <w:r>
+        <w:rPr>
+          <w:i/>
+        </w:rPr>
+        <w:t>, and for what purpose?</w:t>
+      </w:r>
+    </w:p>
+    <w:p>
+      <w:pPr>
+        <w:rPr>
+          <w:i/>
+        </w:rPr>
+      </w:pPr>
+      <w:r>
+        <w:rPr>
+          <w:i/>
+        </w:rPr>
+        <w:t>Has</w:t>
+      </w:r>
+      <w:r>
+        <w:rPr>
+          <w:i/>
+        </w:rPr>
+        <w:t xml:space="preserve"> all code been written in one file? Or have you</w:t>
+      </w:r>
+      <w:r>
+        <w:rPr>
+          <w:i/>
+        </w:rPr>
+        <w:t xml:space="preserve"> somehow</w:t>
+      </w:r>
+      <w:r>
+        <w:rPr>
+          <w:i/>
+        </w:rPr>
+        <w:t xml:space="preserve"> structured it in multiple files? </w:t>
+      </w:r>
+      <w:r>
+        <w:rPr>
+          <w:i/>
+        </w:rPr>
+        <w:t xml:space="preserve">Or layers? </w:t>
+      </w:r>
+      <w:r>
+        <w:rPr>
+          <w:i/>
+        </w:rPr>
+        <w:t>Are you using some design patterns (</w:t>
+      </w:r>
+      <w:proofErr w:type="gramStart"/>
+      <w:r>
+        <w:rPr>
+          <w:i/>
+        </w:rPr>
+        <w:t>e.g.</w:t>
+      </w:r>
+      <w:proofErr w:type="gramEnd"/>
+      <w:r>
+        <w:rPr>
+          <w:i/>
+        </w:rPr>
+        <w:t xml:space="preserve"> MVC)? </w:t>
+      </w:r>
+      <w:r>
+        <w:rPr>
+          <w:i/>
+        </w:rPr>
+        <w:t xml:space="preserve">Are you using </w:t>
+      </w:r>
+      <w:proofErr w:type="spellStart"/>
+      <w:r>
+        <w:rPr>
+          <w:i/>
+        </w:rPr>
+        <w:t>middlewares</w:t>
+      </w:r>
+      <w:proofErr w:type="spellEnd"/>
+      <w:r>
+        <w:rPr>
+          <w:i/>
+        </w:rPr>
+        <w:t>? Etc...</w:t>
+      </w:r>
+      <w:r>
+        <w:rPr>
+          <w:i/>
+        </w:rPr>
+        <w:t xml:space="preserve"> Maybe visualizing th</w:t>
+      </w:r>
+      <w:r>
+        <w:rPr>
+          <w:i/>
+        </w:rPr>
+        <w:t>ese things in</w:t>
+      </w:r>
+      <w:r>
+        <w:rPr>
+          <w:i/>
+        </w:rPr>
+        <w:t xml:space="preserve"> figures is a good idea? </w:t>
+      </w:r>
+      <w:r>
         <w:rPr>
           <w:b/>
           <w:i/>
         </w:rPr>
-      </w:pPr>
-      <w:r>
-        <w:rPr>
-          <w:i/>
-        </w:rPr>
-        <w:t>Describe the resources</w:t>
-      </w:r>
-      <w:r>
-        <w:rPr>
-          <w:i/>
-        </w:rPr>
-        <w:t xml:space="preserve"> on the </w:t>
-      </w:r>
-      <w:r>
-        <w:rPr>
-          <w:i/>
-        </w:rPr>
-        <w:t>platform</w:t>
-      </w:r>
-      <w:r>
-        <w:rPr>
-          <w:i/>
-        </w:rPr>
-        <w:t xml:space="preserve"> in detail. </w:t>
-      </w:r>
-      <w:r>
-        <w:rPr>
-          <w:i/>
-        </w:rPr>
-        <w:t>What attributes do they consist of?</w:t>
-      </w:r>
-      <w:r>
-        <w:rPr>
-          <w:i/>
-        </w:rPr>
-        <w:t xml:space="preserve"> How are they related?</w:t>
-      </w:r>
-      <w:r>
-        <w:rPr>
-          <w:i/>
-        </w:rPr>
-        <w:t xml:space="preserve"> Maybe an ER diagram is suitable</w:t>
-      </w:r>
-      <w:r>
-        <w:rPr>
-          <w:i/>
-        </w:rPr>
-        <w:t xml:space="preserve"> to have</w:t>
-      </w:r>
-      <w:r>
-        <w:rPr>
-          <w:i/>
-        </w:rPr>
-        <w:t>?</w:t>
+        <w:t>Hint: Yes, it is.</w:t>
+      </w:r>
+    </w:p>
+    <w:p>
+      <w:pPr>
+        <w:rPr>
+          <w:i/>
+        </w:rPr>
+      </w:pPr>
+      <w:r>
+        <w:rPr>
+          <w:i/>
+        </w:rPr>
+        <w:t>You do not need to show any code to describe the implementation</w:t>
+      </w:r>
+      <w:r>
+        <w:rPr>
+          <w:i/>
+        </w:rPr>
+        <w:t xml:space="preserve"> (class diagrams, object diagrams, sequence diagrams, etc. are enough)</w:t>
+      </w:r>
+      <w:r>
+        <w:rPr>
+          <w:i/>
+        </w:rPr>
+        <w:t xml:space="preserve">, but if you feel that </w:t>
+      </w:r>
+      <w:r>
+        <w:rPr>
+          <w:i/>
+        </w:rPr>
+        <w:t xml:space="preserve">showing code </w:t>
+      </w:r>
+      <w:r>
+        <w:rPr>
+          <w:i/>
+        </w:rPr>
+        <w:t xml:space="preserve">improves the quality of the report, </w:t>
+      </w:r>
+      <w:r>
+        <w:rPr>
+          <w:i/>
+        </w:rPr>
+        <w:t xml:space="preserve">then you should of course </w:t>
+      </w:r>
+      <w:r>
+        <w:rPr>
+          <w:i/>
+        </w:rPr>
+        <w:t>do that.</w:t>
       </w:r>
       <w:r>
         <w:rPr>
@@ -2231,236 +3039,48 @@
         </w:rPr>
         <w:t xml:space="preserve"> </w:t>
       </w:r>
-      <w:r>
-        <w:rPr>
-          <w:b/>
-          <w:i/>
-        </w:rPr>
-        <w:t>Hint: Yes, it is.</w:t>
-      </w:r>
-    </w:p>
-    <w:p>
-      <w:pPr>
-        <w:rPr>
-          <w:i/>
-        </w:rPr>
-      </w:pPr>
-      <w:r>
-        <w:rPr>
-          <w:i/>
-        </w:rPr>
-        <w:t xml:space="preserve">And you </w:t>
-      </w:r>
-      <w:proofErr w:type="gramStart"/>
-      <w:r>
-        <w:rPr>
-          <w:i/>
-        </w:rPr>
-        <w:t>actually have</w:t>
-      </w:r>
-      <w:proofErr w:type="gramEnd"/>
-      <w:r>
-        <w:rPr>
-          <w:i/>
-        </w:rPr>
-        <w:t xml:space="preserve"> two databases. Should they both be described in this chapter? Or should </w:t>
-      </w:r>
-      <w:r>
-        <w:rPr>
-          <w:i/>
-        </w:rPr>
-        <w:t>you</w:t>
-      </w:r>
-      <w:r>
-        <w:rPr>
-          <w:i/>
-        </w:rPr>
-        <w:t xml:space="preserve"> use two separate chapter</w:t>
-      </w:r>
-      <w:r>
-        <w:rPr>
-          <w:i/>
-        </w:rPr>
-        <w:t>s</w:t>
-      </w:r>
-      <w:r>
-        <w:rPr>
-          <w:i/>
-        </w:rPr>
-        <w:t>? Or two sub-chapters? Etc. Think through the structure!</w:t>
-      </w:r>
-    </w:p>
-    <w:p>
-      <w:pPr>
-        <w:rPr>
-          <w:i/>
-        </w:rPr>
-      </w:pPr>
-      <w:r>
-        <w:rPr>
-          <w:i/>
-        </w:rPr>
-        <w:t>After having read this chapter,</w:t>
-      </w:r>
-      <w:r>
-        <w:rPr>
-          <w:i/>
-        </w:rPr>
-        <w:t xml:space="preserve"> the reader should understand how </w:t>
-      </w:r>
-      <w:r>
-        <w:rPr>
-          <w:i/>
-        </w:rPr>
-        <w:t xml:space="preserve">the </w:t>
-      </w:r>
-      <w:r>
-        <w:rPr>
-          <w:i/>
-        </w:rPr>
-        <w:t xml:space="preserve">data </w:t>
-      </w:r>
-      <w:r>
-        <w:rPr>
-          <w:i/>
-        </w:rPr>
-        <w:t>on</w:t>
-      </w:r>
-      <w:r>
-        <w:rPr>
-          <w:i/>
-        </w:rPr>
-        <w:t xml:space="preserve"> the </w:t>
-      </w:r>
-      <w:r>
-        <w:rPr>
-          <w:i/>
-        </w:rPr>
-        <w:t xml:space="preserve">platform </w:t>
-      </w:r>
-      <w:r>
-        <w:rPr>
-          <w:i/>
-        </w:rPr>
-        <w:t>is stored</w:t>
-      </w:r>
-      <w:r>
-        <w:rPr>
-          <w:i/>
-        </w:rPr>
-        <w:t xml:space="preserve"> and structured</w:t>
-      </w:r>
-      <w:r>
-        <w:rPr>
-          <w:i/>
-        </w:rPr>
-        <w:t>. If the reader is a new programmer that should</w:t>
-      </w:r>
-      <w:r>
-        <w:rPr>
-          <w:i/>
-        </w:rPr>
-        <w:t xml:space="preserve"> start</w:t>
-      </w:r>
-      <w:r>
-        <w:rPr>
-          <w:i/>
-        </w:rPr>
-        <w:t xml:space="preserve"> work</w:t>
-      </w:r>
-      <w:r>
-        <w:rPr>
-          <w:i/>
-        </w:rPr>
-        <w:t>ing</w:t>
-      </w:r>
-      <w:r>
-        <w:rPr>
-          <w:i/>
-        </w:rPr>
-        <w:t xml:space="preserve"> on the </w:t>
-      </w:r>
-      <w:r>
-        <w:rPr>
-          <w:i/>
-        </w:rPr>
-        <w:t>platform</w:t>
-      </w:r>
-      <w:r>
-        <w:rPr>
-          <w:i/>
-        </w:rPr>
-        <w:t xml:space="preserve">, </w:t>
-      </w:r>
-      <w:r>
-        <w:rPr>
-          <w:i/>
-        </w:rPr>
-        <w:t>s</w:t>
-      </w:r>
-      <w:r>
-        <w:rPr>
-          <w:i/>
-        </w:rPr>
-        <w:t xml:space="preserve">he should </w:t>
-      </w:r>
-      <w:r>
-        <w:rPr>
-          <w:i/>
-        </w:rPr>
-        <w:t>now k</w:t>
-      </w:r>
-      <w:r>
-        <w:rPr>
-          <w:i/>
-        </w:rPr>
-        <w:t xml:space="preserve">now </w:t>
-      </w:r>
-      <w:r>
-        <w:rPr>
-          <w:i/>
-        </w:rPr>
-        <w:t xml:space="preserve">what she needs to do if she wants to change </w:t>
-      </w:r>
-      <w:r>
-        <w:rPr>
-          <w:i/>
-        </w:rPr>
-        <w:t xml:space="preserve">a </w:t>
-      </w:r>
-      <w:r>
-        <w:rPr>
-          <w:i/>
-        </w:rPr>
-        <w:t>resource or add more resources (</w:t>
-      </w:r>
-      <w:proofErr w:type="gramStart"/>
-      <w:r>
-        <w:rPr>
-          <w:i/>
-        </w:rPr>
-        <w:t>e.g.</w:t>
-      </w:r>
-      <w:proofErr w:type="gramEnd"/>
-      <w:r>
-        <w:rPr>
-          <w:i/>
-        </w:rPr>
-        <w:t xml:space="preserve"> know how to add a new table to the database with a relation to an existing table in the database</w:t>
-      </w:r>
-      <w:r>
-        <w:rPr>
-          <w:i/>
-        </w:rPr>
-        <w:t>, etc.</w:t>
-      </w:r>
-      <w:r>
-        <w:rPr>
-          <w:i/>
-        </w:rPr>
-        <w:t>).</w:t>
-      </w:r>
-      <w:r>
+    </w:p>
+    <w:p>
+      <w:pPr>
+        <w:rPr>
+          <w:i/>
+        </w:rPr>
+      </w:pPr>
+      <w:r>
+        <w:rPr>
+          <w:i/>
+        </w:rPr>
+        <w:t>After having read this chapter, the reader should have a very good understanding of how the web application has been implemented</w:t>
+      </w:r>
+      <w:r>
+        <w:rPr>
+          <w:i/>
+        </w:rPr>
+        <w:t xml:space="preserve"> and how the code is structured</w:t>
+      </w:r>
+      <w:r>
+        <w:rPr>
+          <w:i/>
+        </w:rPr>
+        <w:t xml:space="preserve">. If the reader is a programmer who should </w:t>
+      </w:r>
+      <w:r>
+        <w:rPr>
+          <w:i/>
+        </w:rPr>
+        <w:t>start working on the web application, she should now know where to start when she should implement new features to the web application.</w:t>
+      </w:r>
+    </w:p>
+    <w:p>
+      <w:pPr>
+        <w:rPr>
+          <w:i/>
+        </w:rPr>
+      </w:pPr>
+      <w:r>
+        <w:rPr>
+          <w:i/>
+        </w:rPr>
         <w:br w:type="page"/>
       </w:r>
     </w:p>
@@ -2468,359 +3088,12 @@
       <w:pPr>
         <w:pStyle w:val="Heading1"/>
       </w:pPr>
-      <w:bookmarkStart w:id="3" w:name="_Toc92445686"/>
-      <w:r>
-        <w:lastRenderedPageBreak/>
-        <w:t>Web Application</w:t>
-      </w:r>
-      <w:bookmarkEnd w:id="3"/>
-    </w:p>
-    <w:p>
-      <w:pPr>
-        <w:rPr>
-          <w:i/>
-        </w:rPr>
-      </w:pPr>
-      <w:r>
-        <w:rPr>
-          <w:i/>
-        </w:rPr>
-        <w:t>Describe implementation details of the web application. Which language</w:t>
-      </w:r>
-      <w:r>
-        <w:rPr>
-          <w:i/>
-        </w:rPr>
-        <w:t xml:space="preserve"> have you used</w:t>
-      </w:r>
-      <w:r>
-        <w:rPr>
-          <w:i/>
-        </w:rPr>
-        <w:t>? Which framework</w:t>
-      </w:r>
-      <w:r>
-        <w:rPr>
-          <w:i/>
-        </w:rPr>
-        <w:t xml:space="preserve"> have you used</w:t>
-      </w:r>
-      <w:r>
-        <w:rPr>
-          <w:i/>
-        </w:rPr>
-        <w:t xml:space="preserve">? Which libraries/packages </w:t>
-      </w:r>
-      <w:r>
-        <w:rPr>
-          <w:i/>
-        </w:rPr>
-        <w:t>have you used</w:t>
-      </w:r>
-      <w:r>
-        <w:rPr>
-          <w:i/>
-        </w:rPr>
-        <w:t>, and for what purpose?</w:t>
-      </w:r>
-    </w:p>
-    <w:p>
-      <w:pPr>
-        <w:rPr>
-          <w:i/>
-        </w:rPr>
-      </w:pPr>
-      <w:r>
-        <w:rPr>
-          <w:i/>
-        </w:rPr>
-        <w:t>Has</w:t>
-      </w:r>
-      <w:r>
-        <w:rPr>
-          <w:i/>
-        </w:rPr>
-        <w:t xml:space="preserve"> all code been written in one file? Or have you</w:t>
-      </w:r>
-      <w:r>
-        <w:rPr>
-          <w:i/>
-        </w:rPr>
-        <w:t xml:space="preserve"> somehow</w:t>
-      </w:r>
-      <w:r>
-        <w:rPr>
-          <w:i/>
-        </w:rPr>
-        <w:t xml:space="preserve"> structured it in multiple files? </w:t>
-      </w:r>
-      <w:r>
-        <w:rPr>
-          <w:i/>
-        </w:rPr>
-        <w:t xml:space="preserve">Or layers? </w:t>
-      </w:r>
-      <w:r>
-        <w:rPr>
-          <w:i/>
-        </w:rPr>
-        <w:t>Are you using some design patterns (</w:t>
-      </w:r>
-      <w:proofErr w:type="gramStart"/>
-      <w:r>
-        <w:rPr>
-          <w:i/>
-        </w:rPr>
-        <w:t>e.g.</w:t>
-      </w:r>
-      <w:proofErr w:type="gramEnd"/>
-      <w:r>
-        <w:rPr>
-          <w:i/>
-        </w:rPr>
-        <w:t xml:space="preserve"> MVC)? </w:t>
-      </w:r>
-      <w:r>
-        <w:rPr>
-          <w:i/>
-        </w:rPr>
-        <w:t xml:space="preserve">Are you using </w:t>
-      </w:r>
-      <w:proofErr w:type="spellStart"/>
-      <w:r>
-        <w:rPr>
-          <w:i/>
-        </w:rPr>
-        <w:t>middlewares</w:t>
-      </w:r>
-      <w:proofErr w:type="spellEnd"/>
-      <w:r>
-        <w:rPr>
-          <w:i/>
-        </w:rPr>
-        <w:t>? Etc...</w:t>
-      </w:r>
-      <w:r>
-        <w:rPr>
-          <w:i/>
-        </w:rPr>
-        <w:t xml:space="preserve"> Maybe visualizing th</w:t>
-      </w:r>
-      <w:r>
-        <w:rPr>
-          <w:i/>
-        </w:rPr>
-        <w:t>ese things in</w:t>
-      </w:r>
-      <w:r>
-        <w:rPr>
-          <w:i/>
-        </w:rPr>
-        <w:t xml:space="preserve"> figures is a good idea? </w:t>
-      </w:r>
-      <w:r>
-        <w:rPr>
-          <w:b/>
-          <w:i/>
-        </w:rPr>
-        <w:t>Hint: Yes, it is.</w:t>
-      </w:r>
-    </w:p>
-    <w:p>
-      <w:pPr>
-        <w:rPr>
-          <w:i/>
-        </w:rPr>
-      </w:pPr>
-      <w:r>
-        <w:rPr>
-          <w:i/>
-        </w:rPr>
-        <w:t>You do not need to show any code to describe the implementation</w:t>
-      </w:r>
-      <w:r>
-        <w:rPr>
-          <w:i/>
-        </w:rPr>
-        <w:t xml:space="preserve"> (class diagrams, object diagrams, sequence diagrams, etc. are enough)</w:t>
-      </w:r>
-      <w:r>
-        <w:rPr>
-          <w:i/>
-        </w:rPr>
-        <w:t xml:space="preserve">, but if you feel that </w:t>
-      </w:r>
-      <w:r>
-        <w:rPr>
-          <w:i/>
-        </w:rPr>
-        <w:t xml:space="preserve">showing code </w:t>
-      </w:r>
-      <w:r>
-        <w:rPr>
-          <w:i/>
-        </w:rPr>
-        <w:t xml:space="preserve">improves the quality of the report, </w:t>
-      </w:r>
-      <w:r>
-        <w:rPr>
-          <w:i/>
-        </w:rPr>
-        <w:t xml:space="preserve">then you should of course </w:t>
-      </w:r>
-      <w:r>
-        <w:rPr>
-          <w:i/>
-        </w:rPr>
-        <w:t>do that.</w:t>
-      </w:r>
-      <w:r>
-        <w:rPr>
-          <w:i/>
-        </w:rPr>
-        <w:t xml:space="preserve"> </w:t>
-      </w:r>
-    </w:p>
-    <w:p>
-      <w:pPr>
-        <w:rPr>
-          <w:i/>
-        </w:rPr>
-      </w:pPr>
-      <w:r>
-        <w:rPr>
-          <w:i/>
-        </w:rPr>
-        <w:t>Does your web application expose a REST API? Then you should also specify how other</w:t>
-      </w:r>
-      <w:r>
-        <w:rPr>
-          <w:i/>
-        </w:rPr>
-        <w:t>s</w:t>
-      </w:r>
-      <w:r>
-        <w:rPr>
-          <w:i/>
-        </w:rPr>
-        <w:t xml:space="preserve"> can use the resources on the application through the REST API. Mention all details about the REST API others needs to know to use it.</w:t>
-      </w:r>
-      <w:r>
-        <w:rPr>
-          <w:i/>
-        </w:rPr>
-        <w:t xml:space="preserve"> Maybe describing that in another main chapter is a good idea?</w:t>
-      </w:r>
-      <w:r>
-        <w:rPr>
-          <w:i/>
-        </w:rPr>
-        <w:t xml:space="preserve"> Or should it be a sub-chapter to this chapter? Think it through!</w:t>
-      </w:r>
-    </w:p>
-    <w:p>
-      <w:pPr>
-        <w:rPr>
-          <w:i/>
-        </w:rPr>
-      </w:pPr>
-      <w:r>
-        <w:rPr>
-          <w:i/>
-        </w:rPr>
-        <w:t>After having read this chapter, the reader should have a very good understanding of how the web application has been implemented</w:t>
-      </w:r>
-      <w:r>
-        <w:rPr>
-          <w:i/>
-        </w:rPr>
-        <w:t xml:space="preserve"> and how the code is structured</w:t>
-      </w:r>
-      <w:r>
-        <w:rPr>
-          <w:i/>
-        </w:rPr>
-        <w:t xml:space="preserve">. If the reader is a programmer who should </w:t>
-      </w:r>
-      <w:r>
-        <w:rPr>
-          <w:i/>
-        </w:rPr>
-        <w:t>start working on the web application, she should now know where to start when she should implement new features to the web application.</w:t>
-      </w:r>
-    </w:p>
-    <w:p>
-      <w:pPr>
-        <w:rPr>
-          <w:i/>
-        </w:rPr>
-      </w:pPr>
-      <w:r>
-        <w:rPr>
-          <w:i/>
-        </w:rPr>
-        <w:br w:type="page"/>
-      </w:r>
-    </w:p>
-    <w:p>
-      <w:pPr>
-        <w:pStyle w:val="Heading1"/>
-      </w:pPr>
-      <w:bookmarkStart w:id="4" w:name="_Toc92445687"/>
-      <w:r>
-        <w:lastRenderedPageBreak/>
-        <w:t>Single-Page Application</w:t>
-      </w:r>
-      <w:bookmarkEnd w:id="4"/>
-    </w:p>
-    <w:p>
-      <w:pPr>
-        <w:rPr>
-          <w:i/>
-        </w:rPr>
-      </w:pPr>
-      <w:r>
-        <w:rPr>
-          <w:i/>
-        </w:rPr>
-        <w:t xml:space="preserve">Describe implementation details of the </w:t>
-      </w:r>
-      <w:r>
-        <w:rPr>
-          <w:i/>
-        </w:rPr>
-        <w:t>Single-Page Application.</w:t>
-      </w:r>
-      <w:r>
-        <w:rPr>
-          <w:i/>
-        </w:rPr>
-        <w:t xml:space="preserve"> Maybe it's a good idea to show a figure of some kind? </w:t>
-      </w:r>
-      <w:r>
-        <w:rPr>
-          <w:b/>
-          <w:bCs/>
-          <w:i/>
-        </w:rPr>
-        <w:t>Hint: Yes, it is.</w:t>
-      </w:r>
-    </w:p>
-    <w:p>
-      <w:r>
-        <w:br w:type="page"/>
-      </w:r>
-    </w:p>
-    <w:p>
-      <w:pPr>
-        <w:pStyle w:val="Heading1"/>
-      </w:pPr>
-      <w:bookmarkStart w:id="5" w:name="_Toc92445688"/>
+      <w:bookmarkStart w:id="7" w:name="_Toc124676076"/>
       <w:r>
         <w:lastRenderedPageBreak/>
         <w:t>Worklog</w:t>
       </w:r>
-      <w:bookmarkEnd w:id="5"/>
+      <w:bookmarkEnd w:id="7"/>
     </w:p>
     <w:p>
       <w:pPr>
@@ -2900,13 +3173,27 @@
           <w:i/>
           <w:iCs/>
         </w:rPr>
-        <w:t>If you have used Git properly (descriptive commit messages, no huge commit that implements 12.5 features, etc.), showing the list of commits</w:t>
+        <w:t xml:space="preserve">If you have used Git properly (descriptive commit messages, no huge commit that implements </w:t>
       </w:r>
       <w:r>
         <w:rPr>
           <w:i/>
           <w:iCs/>
         </w:rPr>
+        <w:t>3</w:t>
+      </w:r>
+      <w:r>
+        <w:rPr>
+          <w:i/>
+          <w:iCs/>
+        </w:rPr>
+        <w:t>.5 features, etc.), showing the list of commits</w:t>
+      </w:r>
+      <w:r>
+        <w:rPr>
+          <w:i/>
+          <w:iCs/>
+        </w:rPr>
         <w:t xml:space="preserve"> per member</w:t>
       </w:r>
       <w:r>
@@ -2935,11 +3222,11 @@
       <w:pPr>
         <w:pStyle w:val="Heading2"/>
       </w:pPr>
-      <w:bookmarkStart w:id="6" w:name="_Toc92445689"/>
+      <w:bookmarkStart w:id="8" w:name="_Toc124676077"/>
       <w:r>
         <w:t>Alice</w:t>
       </w:r>
-      <w:bookmarkEnd w:id="6"/>
+      <w:bookmarkEnd w:id="8"/>
     </w:p>
     <w:p>
       <w:pPr>
@@ -3036,36 +3323,34 @@
           <w:sz w:val="18"/>
           <w:szCs w:val="18"/>
         </w:rPr>
-        <w:t>Setup Docker for the web application with the Express framework.</w:t>
-      </w:r>
-    </w:p>
-    <w:p>
-      <w:pPr>
-        <w:spacing w:after="0"/>
+        <w:t xml:space="preserve">Setup Docker for the </w:t>
+      </w:r>
+      <w:r>
         <w:rPr>
           <w:rFonts w:ascii="Courier New" w:hAnsi="Courier New" w:cs="Courier New"/>
           <w:sz w:val="18"/>
           <w:szCs w:val="18"/>
         </w:rPr>
-      </w:pPr>
-    </w:p>
-    <w:p>
-      <w:pPr>
-        <w:spacing w:after="0"/>
+        <w:t xml:space="preserve">backend </w:t>
+      </w:r>
+      <w:r>
         <w:rPr>
           <w:rFonts w:ascii="Courier New" w:hAnsi="Courier New" w:cs="Courier New"/>
           <w:sz w:val="18"/>
           <w:szCs w:val="18"/>
         </w:rPr>
-      </w:pPr>
-      <w:r>
+        <w:t>with the Express framework.</w:t>
+      </w:r>
+    </w:p>
+    <w:p>
+      <w:pPr>
+        <w:spacing w:after="0"/>
         <w:rPr>
           <w:rFonts w:ascii="Courier New" w:hAnsi="Courier New" w:cs="Courier New"/>
           <w:sz w:val="18"/>
           <w:szCs w:val="18"/>
         </w:rPr>
-        <w:t>commit 67f9e90bc3abfbfda57fded1bf30f005406704a3</w:t>
-      </w:r>
+      </w:pPr>
     </w:p>
     <w:p>
       <w:pPr>
@@ -3082,33 +3367,33 @@
           <w:sz w:val="18"/>
           <w:szCs w:val="18"/>
         </w:rPr>
-        <w:t xml:space="preserve">Author: </w:t>
-      </w:r>
-      <w:r>
+        <w:t>commit 67f9e90bc3abfbfda57fded1bf30f005406704a3</w:t>
+      </w:r>
+    </w:p>
+    <w:p>
+      <w:pPr>
+        <w:spacing w:after="0"/>
         <w:rPr>
           <w:rFonts w:ascii="Courier New" w:hAnsi="Courier New" w:cs="Courier New"/>
           <w:sz w:val="18"/>
           <w:szCs w:val="18"/>
         </w:rPr>
-        <w:t>Alice &lt;al@ice.com&gt;</w:t>
-      </w:r>
-    </w:p>
-    <w:p>
-      <w:pPr>
-        <w:spacing w:after="0"/>
+      </w:pPr>
+      <w:r>
         <w:rPr>
           <w:rFonts w:ascii="Courier New" w:hAnsi="Courier New" w:cs="Courier New"/>
           <w:sz w:val="18"/>
           <w:szCs w:val="18"/>
         </w:rPr>
-      </w:pPr>
+        <w:t xml:space="preserve">Author: </w:t>
+      </w:r>
       <w:r>
         <w:rPr>
           <w:rFonts w:ascii="Courier New" w:hAnsi="Courier New" w:cs="Courier New"/>
           <w:sz w:val="18"/>
           <w:szCs w:val="18"/>
         </w:rPr>
-        <w:t>Date:   Tue Nov 23 15:58:05 2021 +0100</w:t>
+        <w:t>Alice &lt;al@ice.com&gt;</w:t>
       </w:r>
     </w:p>
     <w:p>
@@ -3120,39 +3405,73 @@
           <w:szCs w:val="18"/>
         </w:rPr>
       </w:pPr>
-    </w:p>
-    <w:p>
-      <w:pPr>
-        <w:spacing w:after="0"/>
+      <w:r>
         <w:rPr>
           <w:rFonts w:ascii="Courier New" w:hAnsi="Courier New" w:cs="Courier New"/>
           <w:sz w:val="18"/>
           <w:szCs w:val="18"/>
         </w:rPr>
-      </w:pPr>
-      <w:r>
+        <w:t>Date:   Tue Nov 23 15:58:05 2021 +0100</w:t>
+      </w:r>
+    </w:p>
+    <w:p>
+      <w:pPr>
+        <w:spacing w:after="0"/>
         <w:rPr>
           <w:rFonts w:ascii="Courier New" w:hAnsi="Courier New" w:cs="Courier New"/>
           <w:sz w:val="18"/>
           <w:szCs w:val="18"/>
         </w:rPr>
-        <w:t xml:space="preserve">    </w:t>
-      </w:r>
-      <w:r>
+      </w:pPr>
+    </w:p>
+    <w:p>
+      <w:pPr>
+        <w:spacing w:after="0"/>
         <w:rPr>
           <w:rFonts w:ascii="Courier New" w:hAnsi="Courier New" w:cs="Courier New"/>
           <w:sz w:val="18"/>
           <w:szCs w:val="18"/>
         </w:rPr>
-        <w:t xml:space="preserve">Added the </w:t>
-      </w:r>
+      </w:pPr>
       <w:r>
         <w:rPr>
           <w:rFonts w:ascii="Courier New" w:hAnsi="Courier New" w:cs="Courier New"/>
           <w:sz w:val="18"/>
           <w:szCs w:val="18"/>
         </w:rPr>
-        <w:t>about page with explanation of what the website can be used for.</w:t>
+        <w:t xml:space="preserve">    </w:t>
+      </w:r>
+      <w:r>
+        <w:rPr>
+          <w:rFonts w:ascii="Courier New" w:hAnsi="Courier New" w:cs="Courier New"/>
+          <w:sz w:val="18"/>
+          <w:szCs w:val="18"/>
+        </w:rPr>
+        <w:t xml:space="preserve">Added the </w:t>
+      </w:r>
+      <w:r>
+        <w:rPr>
+          <w:rFonts w:ascii="Courier New" w:hAnsi="Courier New" w:cs="Courier New"/>
+          <w:sz w:val="18"/>
+          <w:szCs w:val="18"/>
+        </w:rPr>
+        <w:t xml:space="preserve">about page with explanation of what the </w:t>
+      </w:r>
+      <w:r>
+        <w:rPr>
+          <w:rFonts w:ascii="Courier New" w:hAnsi="Courier New" w:cs="Courier New"/>
+          <w:sz w:val="18"/>
+          <w:szCs w:val="18"/>
+        </w:rPr>
+        <w:t>platform</w:t>
+      </w:r>
+      <w:r>
+        <w:rPr>
+          <w:rFonts w:ascii="Courier New" w:hAnsi="Courier New" w:cs="Courier New"/>
+          <w:sz w:val="18"/>
+          <w:szCs w:val="18"/>
+        </w:rPr>
+        <w:t xml:space="preserve"> can be used for.</w:t>
       </w:r>
     </w:p>
     <w:p>
@@ -3169,11 +3488,11 @@
           <w:szCs w:val="22"/>
         </w:rPr>
       </w:pPr>
-      <w:bookmarkStart w:id="7" w:name="_Toc92445690"/>
+      <w:bookmarkStart w:id="9" w:name="_Toc124676078"/>
       <w:r>
         <w:t>Bob</w:t>
       </w:r>
-      <w:bookmarkEnd w:id="7"/>
+      <w:bookmarkEnd w:id="9"/>
     </w:p>
     <w:p>
       <w:pPr>
@@ -3270,7 +3589,33 @@
           <w:sz w:val="18"/>
           <w:szCs w:val="18"/>
         </w:rPr>
-        <w:t>Implemented the layout for the website.</w:t>
+        <w:t xml:space="preserve">Implemented the layout </w:t>
+      </w:r>
+      <w:r>
+        <w:rPr>
+          <w:rFonts w:ascii="Courier New" w:hAnsi="Courier New" w:cs="Courier New"/>
+          <w:sz w:val="18"/>
+          <w:szCs w:val="18"/>
+        </w:rPr>
+        <w:t xml:space="preserve">in the </w:t>
+      </w:r>
+      <w:proofErr w:type="gramStart"/>
+      <w:r>
+        <w:rPr>
+          <w:rFonts w:ascii="Courier New" w:hAnsi="Courier New" w:cs="Courier New"/>
+          <w:sz w:val="18"/>
+          <w:szCs w:val="18"/>
+        </w:rPr>
+        <w:t>frontend</w:t>
+      </w:r>
+      <w:proofErr w:type="gramEnd"/>
+      <w:r>
+        <w:rPr>
+          <w:rFonts w:ascii="Courier New" w:hAnsi="Courier New" w:cs="Courier New"/>
+          <w:sz w:val="18"/>
+          <w:szCs w:val="18"/>
+        </w:rPr>
+        <w:t>.</w:t>
       </w:r>
     </w:p>
     <w:p>
@@ -3297,7 +3642,14 @@
           <w:i/>
           <w:iCs/>
         </w:rPr>
-        <w:t>/haven't used Git</w:t>
+        <w:t xml:space="preserve">, or </w:t>
+      </w:r>
+      <w:r>
+        <w:rPr>
+          <w:i/>
+          <w:iCs/>
+        </w:rPr>
+        <w:t>haven't used Git</w:t>
       </w:r>
       <w:r>
         <w:rPr>
@@ -3455,7 +3807,14 @@
                 <w:sz w:val="18"/>
                 <w:szCs w:val="18"/>
               </w:rPr>
-              <w:t>Researched suitable CSS framework to use, designed the layout of the website.</w:t>
+              <w:t xml:space="preserve">Researched suitable CSS framework to use, designed the layout of the </w:t>
+            </w:r>
+            <w:r>
+              <w:rPr>
+                <w:sz w:val="18"/>
+                <w:szCs w:val="18"/>
+              </w:rPr>
+              <w:t>platform</w:t>
             </w:r>
           </w:p>
         </w:tc>
@@ -3643,13 +4002,6 @@
               </w:rPr>
               <w:t>Setup the basic structure for the platform with docker</w:t>
             </w:r>
-            <w:r>
-              <w:rPr>
-                <w:sz w:val="18"/>
-                <w:szCs w:val="18"/>
-              </w:rPr>
-              <w:t>.</w:t>
-            </w:r>
           </w:p>
         </w:tc>
         <w:tc>
@@ -3786,7 +4138,7 @@
 </file>
 
 <file path=word/endnotes.xml><?xml version="1.0" encoding="utf-8"?>
-<w:endnotes xmlns:wpc="http://schemas.microsoft.com/office/word/2010/wordprocessingCanvas" xmlns:cx="http://schemas.microsoft.com/office/drawing/2014/chartex" xmlns:cx1="http://schemas.microsoft.com/office/drawing/2015/9/8/chartex" xmlns:cx2="http://schemas.microsoft.com/office/drawing/2015/10/21/chartex" xmlns:cx3="http://schemas.microsoft.com/office/drawing/2016/5/9/chartex" xmlns:cx4="http://schemas.microsoft.com/office/drawing/2016/5/10/chartex" xmlns:cx5="http://schemas.microsoft.com/office/drawing/2016/5/11/chartex" xmlns:cx6="http://schemas.microsoft.com/office/drawing/2016/5/12/chartex" xmlns:cx7="http://schemas.microsoft.com/office/drawing/2016/5/13/chartex" xmlns:cx8="http://schemas.microsoft.com/office/drawing/2016/5/14/chartex" xmlns:mc="http://schemas.openxmlformats.org/markup-compatibility/2006" xmlns:aink="http://schemas.microsoft.com/office/drawing/2016/ink" xmlns:am3d="http://schemas.microsoft.com/office/drawing/2017/model3d" xmlns:o="urn:schemas-microsoft-com:office:office" xmlns:r="http://schemas.openxmlformats.org/officeDocument/2006/relationships" xmlns:m="http://schemas.openxmlformats.org/officeDocument/2006/math" xmlns:v="urn:schemas-microsoft-com:vml" xmlns:wp14="http://schemas.microsoft.com/office/word/2010/wordprocessingDrawing" xmlns:wp="http://schemas.openxmlformats.org/drawingml/2006/wordprocessingDrawing" xmlns:w10="urn:schemas-microsoft-com:office:word" xmlns:w="http://schemas.openxmlformats.org/wordprocessingml/2006/main" xmlns:w14="http://schemas.microsoft.com/office/word/2010/wordml" xmlns:w15="http://schemas.microsoft.com/office/word/2012/wordml" xmlns:w16cex="http://schemas.microsoft.com/office/word/2018/wordml/cex" xmlns:w16cid="http://schemas.microsoft.com/office/word/2016/wordml/cid" xmlns:w16="http://schemas.microsoft.com/office/word/2018/wordml" xmlns:w16sdtdh="http://schemas.microsoft.com/office/word/2020/wordml/sdtdatahash" xmlns:w16se="http://schemas.microsoft.com/office/word/2015/wordml/symex" xmlns:wpg="http://schemas.microsoft.com/office/word/2010/wordprocessingGroup" xmlns:wpi="http://schemas.microsoft.com/office/word/2010/wordprocessingInk" xmlns:wne="http://schemas.microsoft.com/office/word/2006/wordml" xmlns:wps="http://schemas.microsoft.com/office/word/2010/wordprocessingShape" mc:Ignorable="w14 w15 w16se w16cid w16 w16cex w16sdtdh wp14">
+<w:endnotes xmlns:wpc="http://schemas.microsoft.com/office/word/2010/wordprocessingCanvas" xmlns:cx="http://schemas.microsoft.com/office/drawing/2014/chartex" xmlns:cx1="http://schemas.microsoft.com/office/drawing/2015/9/8/chartex" xmlns:cx2="http://schemas.microsoft.com/office/drawing/2015/10/21/chartex" xmlns:cx3="http://schemas.microsoft.com/office/drawing/2016/5/9/chartex" xmlns:cx4="http://schemas.microsoft.com/office/drawing/2016/5/10/chartex" xmlns:cx5="http://schemas.microsoft.com/office/drawing/2016/5/11/chartex" xmlns:cx6="http://schemas.microsoft.com/office/drawing/2016/5/12/chartex" xmlns:cx7="http://schemas.microsoft.com/office/drawing/2016/5/13/chartex" xmlns:cx8="http://schemas.microsoft.com/office/drawing/2016/5/14/chartex" xmlns:mc="http://schemas.openxmlformats.org/markup-compatibility/2006" xmlns:aink="http://schemas.microsoft.com/office/drawing/2016/ink" xmlns:am3d="http://schemas.microsoft.com/office/drawing/2017/model3d" xmlns:o="urn:schemas-microsoft-com:office:office" xmlns:oel="http://schemas.microsoft.com/office/2019/extlst" xmlns:r="http://schemas.openxmlformats.org/officeDocument/2006/relationships" xmlns:m="http://schemas.openxmlformats.org/officeDocument/2006/math" xmlns:v="urn:schemas-microsoft-com:vml" xmlns:wp14="http://schemas.microsoft.com/office/word/2010/wordprocessingDrawing" xmlns:wp="http://schemas.openxmlformats.org/drawingml/2006/wordprocessingDrawing" xmlns:w10="urn:schemas-microsoft-com:office:word" xmlns:w="http://schemas.openxmlformats.org/wordprocessingml/2006/main" xmlns:w14="http://schemas.microsoft.com/office/word/2010/wordml" xmlns:w15="http://schemas.microsoft.com/office/word/2012/wordml" xmlns:w16cex="http://schemas.microsoft.com/office/word/2018/wordml/cex" xmlns:w16cid="http://schemas.microsoft.com/office/word/2016/wordml/cid" xmlns:w16="http://schemas.microsoft.com/office/word/2018/wordml" xmlns:w16sdtdh="http://schemas.microsoft.com/office/word/2020/wordml/sdtdatahash" xmlns:w16se="http://schemas.microsoft.com/office/word/2015/wordml/symex" xmlns:wpg="http://schemas.microsoft.com/office/word/2010/wordprocessingGroup" xmlns:wpi="http://schemas.microsoft.com/office/word/2010/wordprocessingInk" xmlns:wne="http://schemas.microsoft.com/office/word/2006/wordml" xmlns:wps="http://schemas.microsoft.com/office/word/2010/wordprocessingShape" mc:Ignorable="w14 w15 w16se w16cid w16 w16cex w16sdtdh wp14">
   <w:endnote w:type="separator" w:id="-1">
     <w:p>
       <w:pPr>
@@ -3811,7 +4163,7 @@
 </file>
 
 <file path=word/footer1.xml><?xml version="1.0" encoding="utf-8"?>
-<w:ftr xmlns:wpc="http://schemas.microsoft.com/office/word/2010/wordprocessingCanvas" xmlns:cx="http://schemas.microsoft.com/office/drawing/2014/chartex" xmlns:cx1="http://schemas.microsoft.com/office/drawing/2015/9/8/chartex" xmlns:cx2="http://schemas.microsoft.com/office/drawing/2015/10/21/chartex" xmlns:cx3="http://schemas.microsoft.com/office/drawing/2016/5/9/chartex" xmlns:cx4="http://schemas.microsoft.com/office/drawing/2016/5/10/chartex" xmlns:cx5="http://schemas.microsoft.com/office/drawing/2016/5/11/chartex" xmlns:cx6="http://schemas.microsoft.com/office/drawing/2016/5/12/chartex" xmlns:cx7="http://schemas.microsoft.com/office/drawing/2016/5/13/chartex" xmlns:cx8="http://schemas.microsoft.com/office/drawing/2016/5/14/chartex" xmlns:mc="http://schemas.openxmlformats.org/markup-compatibility/2006" xmlns:aink="http://schemas.microsoft.com/office/drawing/2016/ink" xmlns:am3d="http://schemas.microsoft.com/office/drawing/2017/model3d" xmlns:o="urn:schemas-microsoft-com:office:office" xmlns:r="http://schemas.openxmlformats.org/officeDocument/2006/relationships" xmlns:m="http://schemas.openxmlformats.org/officeDocument/2006/math" xmlns:v="urn:schemas-microsoft-com:vml" xmlns:wp14="http://schemas.microsoft.com/office/word/2010/wordprocessingDrawing" xmlns:wp="http://schemas.openxmlformats.org/drawingml/2006/wordprocessingDrawing" xmlns:w10="urn:schemas-microsoft-com:office:word" xmlns:w="http://schemas.openxmlformats.org/wordprocessingml/2006/main" xmlns:w14="http://schemas.microsoft.com/office/word/2010/wordml" xmlns:w15="http://schemas.microsoft.com/office/word/2012/wordml" xmlns:w16cex="http://schemas.microsoft.com/office/word/2018/wordml/cex" xmlns:w16cid="http://schemas.microsoft.com/office/word/2016/wordml/cid" xmlns:w16="http://schemas.microsoft.com/office/word/2018/wordml" xmlns:w16sdtdh="http://schemas.microsoft.com/office/word/2020/wordml/sdtdatahash" xmlns:w16se="http://schemas.microsoft.com/office/word/2015/wordml/symex" xmlns:wpg="http://schemas.microsoft.com/office/word/2010/wordprocessingGroup" xmlns:wpi="http://schemas.microsoft.com/office/word/2010/wordprocessingInk" xmlns:wne="http://schemas.microsoft.com/office/word/2006/wordml" xmlns:wps="http://schemas.microsoft.com/office/word/2010/wordprocessingShape" mc:Ignorable="w14 w15 w16se w16cid w16 w16cex w16sdtdh wp14">
+<w:ftr xmlns:wpc="http://schemas.microsoft.com/office/word/2010/wordprocessingCanvas" xmlns:cx="http://schemas.microsoft.com/office/drawing/2014/chartex" xmlns:cx1="http://schemas.microsoft.com/office/drawing/2015/9/8/chartex" xmlns:cx2="http://schemas.microsoft.com/office/drawing/2015/10/21/chartex" xmlns:cx3="http://schemas.microsoft.com/office/drawing/2016/5/9/chartex" xmlns:cx4="http://schemas.microsoft.com/office/drawing/2016/5/10/chartex" xmlns:cx5="http://schemas.microsoft.com/office/drawing/2016/5/11/chartex" xmlns:cx6="http://schemas.microsoft.com/office/drawing/2016/5/12/chartex" xmlns:cx7="http://schemas.microsoft.com/office/drawing/2016/5/13/chartex" xmlns:cx8="http://schemas.microsoft.com/office/drawing/2016/5/14/chartex" xmlns:mc="http://schemas.openxmlformats.org/markup-compatibility/2006" xmlns:aink="http://schemas.microsoft.com/office/drawing/2016/ink" xmlns:am3d="http://schemas.microsoft.com/office/drawing/2017/model3d" xmlns:o="urn:schemas-microsoft-com:office:office" xmlns:oel="http://schemas.microsoft.com/office/2019/extlst" xmlns:r="http://schemas.openxmlformats.org/officeDocument/2006/relationships" xmlns:m="http://schemas.openxmlformats.org/officeDocument/2006/math" xmlns:v="urn:schemas-microsoft-com:vml" xmlns:wp14="http://schemas.microsoft.com/office/word/2010/wordprocessingDrawing" xmlns:wp="http://schemas.openxmlformats.org/drawingml/2006/wordprocessingDrawing" xmlns:w10="urn:schemas-microsoft-com:office:word" xmlns:w="http://schemas.openxmlformats.org/wordprocessingml/2006/main" xmlns:w14="http://schemas.microsoft.com/office/word/2010/wordml" xmlns:w15="http://schemas.microsoft.com/office/word/2012/wordml" xmlns:w16cex="http://schemas.microsoft.com/office/word/2018/wordml/cex" xmlns:w16cid="http://schemas.microsoft.com/office/word/2016/wordml/cid" xmlns:w16="http://schemas.microsoft.com/office/word/2018/wordml" xmlns:w16sdtdh="http://schemas.microsoft.com/office/word/2020/wordml/sdtdatahash" xmlns:w16se="http://schemas.microsoft.com/office/word/2015/wordml/symex" xmlns:wpg="http://schemas.microsoft.com/office/word/2010/wordprocessingGroup" xmlns:wpi="http://schemas.microsoft.com/office/word/2010/wordprocessingInk" xmlns:wne="http://schemas.microsoft.com/office/word/2006/wordml" xmlns:wps="http://schemas.microsoft.com/office/word/2010/wordprocessingShape" mc:Ignorable="w14 w15 w16se w16cid w16 w16cex w16sdtdh wp14">
   <w:p>
     <w:pPr>
       <w:pStyle w:val="Footer"/>
@@ -3872,7 +4224,7 @@
 </file>
 
 <file path=word/footnotes.xml><?xml version="1.0" encoding="utf-8"?>
-<w:footnotes xmlns:wpc="http://schemas.microsoft.com/office/word/2010/wordprocessingCanvas" xmlns:cx="http://schemas.microsoft.com/office/drawing/2014/chartex" xmlns:cx1="http://schemas.microsoft.com/office/drawing/2015/9/8/chartex" xmlns:cx2="http://schemas.microsoft.com/office/drawing/2015/10/21/chartex" xmlns:cx3="http://schemas.microsoft.com/office/drawing/2016/5/9/chartex" xmlns:cx4="http://schemas.microsoft.com/office/drawing/2016/5/10/chartex" xmlns:cx5="http://schemas.microsoft.com/office/drawing/2016/5/11/chartex" xmlns:cx6="http://schemas.microsoft.com/office/drawing/2016/5/12/chartex" xmlns:cx7="http://schemas.microsoft.com/office/drawing/2016/5/13/chartex" xmlns:cx8="http://schemas.microsoft.com/office/drawing/2016/5/14/chartex" xmlns:mc="http://schemas.openxmlformats.org/markup-compatibility/2006" xmlns:aink="http://schemas.microsoft.com/office/drawing/2016/ink" xmlns:am3d="http://schemas.microsoft.com/office/drawing/2017/model3d" xmlns:o="urn:schemas-microsoft-com:office:office" xmlns:r="http://schemas.openxmlformats.org/officeDocument/2006/relationships" xmlns:m="http://schemas.openxmlformats.org/officeDocument/2006/math" xmlns:v="urn:schemas-microsoft-com:vml" xmlns:wp14="http://schemas.microsoft.com/office/word/2010/wordprocessingDrawing" xmlns:wp="http://schemas.openxmlformats.org/drawingml/2006/wordprocessingDrawing" xmlns:w10="urn:schemas-microsoft-com:office:word" xmlns:w="http://schemas.openxmlformats.org/wordprocessingml/2006/main" xmlns:w14="http://schemas.microsoft.com/office/word/2010/wordml" xmlns:w15="http://schemas.microsoft.com/office/word/2012/wordml" xmlns:w16cex="http://schemas.microsoft.com/office/word/2018/wordml/cex" xmlns:w16cid="http://schemas.microsoft.com/office/word/2016/wordml/cid" xmlns:w16="http://schemas.microsoft.com/office/word/2018/wordml" xmlns:w16sdtdh="http://schemas.microsoft.com/office/word/2020/wordml/sdtdatahash" xmlns:w16se="http://schemas.microsoft.com/office/word/2015/wordml/symex" xmlns:wpg="http://schemas.microsoft.com/office/word/2010/wordprocessingGroup" xmlns:wpi="http://schemas.microsoft.com/office/word/2010/wordprocessingInk" xmlns:wne="http://schemas.microsoft.com/office/word/2006/wordml" xmlns:wps="http://schemas.microsoft.com/office/word/2010/wordprocessingShape" mc:Ignorable="w14 w15 w16se w16cid w16 w16cex w16sdtdh wp14">
+<w:footnotes xmlns:wpc="http://schemas.microsoft.com/office/word/2010/wordprocessingCanvas" xmlns:cx="http://schemas.microsoft.com/office/drawing/2014/chartex" xmlns:cx1="http://schemas.microsoft.com/office/drawing/2015/9/8/chartex" xmlns:cx2="http://schemas.microsoft.com/office/drawing/2015/10/21/chartex" xmlns:cx3="http://schemas.microsoft.com/office/drawing/2016/5/9/chartex" xmlns:cx4="http://schemas.microsoft.com/office/drawing/2016/5/10/chartex" xmlns:cx5="http://schemas.microsoft.com/office/drawing/2016/5/11/chartex" xmlns:cx6="http://schemas.microsoft.com/office/drawing/2016/5/12/chartex" xmlns:cx7="http://schemas.microsoft.com/office/drawing/2016/5/13/chartex" xmlns:cx8="http://schemas.microsoft.com/office/drawing/2016/5/14/chartex" xmlns:mc="http://schemas.openxmlformats.org/markup-compatibility/2006" xmlns:aink="http://schemas.microsoft.com/office/drawing/2016/ink" xmlns:am3d="http://schemas.microsoft.com/office/drawing/2017/model3d" xmlns:o="urn:schemas-microsoft-com:office:office" xmlns:oel="http://schemas.microsoft.com/office/2019/extlst" xmlns:r="http://schemas.openxmlformats.org/officeDocument/2006/relationships" xmlns:m="http://schemas.openxmlformats.org/officeDocument/2006/math" xmlns:v="urn:schemas-microsoft-com:vml" xmlns:wp14="http://schemas.microsoft.com/office/word/2010/wordprocessingDrawing" xmlns:wp="http://schemas.openxmlformats.org/drawingml/2006/wordprocessingDrawing" xmlns:w10="urn:schemas-microsoft-com:office:word" xmlns:w="http://schemas.openxmlformats.org/wordprocessingml/2006/main" xmlns:w14="http://schemas.microsoft.com/office/word/2010/wordml" xmlns:w15="http://schemas.microsoft.com/office/word/2012/wordml" xmlns:w16cex="http://schemas.microsoft.com/office/word/2018/wordml/cex" xmlns:w16cid="http://schemas.microsoft.com/office/word/2016/wordml/cid" xmlns:w16="http://schemas.microsoft.com/office/word/2018/wordml" xmlns:w16sdtdh="http://schemas.microsoft.com/office/word/2020/wordml/sdtdatahash" xmlns:w16se="http://schemas.microsoft.com/office/word/2015/wordml/symex" xmlns:wpg="http://schemas.microsoft.com/office/word/2010/wordprocessingGroup" xmlns:wpi="http://schemas.microsoft.com/office/word/2010/wordprocessingInk" xmlns:wne="http://schemas.microsoft.com/office/word/2006/wordml" xmlns:wps="http://schemas.microsoft.com/office/word/2010/wordprocessingShape" mc:Ignorable="w14 w15 w16se w16cid w16 w16cex w16sdtdh wp14">
   <w:footnote w:type="separator" w:id="-1">
     <w:p>
       <w:pPr>
@@ -3897,7 +4249,7 @@
 </file>
 
 <file path=word/header1.xml><?xml version="1.0" encoding="utf-8"?>
-<w:hdr xmlns:wpc="http://schemas.microsoft.com/office/word/2010/wordprocessingCanvas" xmlns:cx="http://schemas.microsoft.com/office/drawing/2014/chartex" xmlns:cx1="http://schemas.microsoft.com/office/drawing/2015/9/8/chartex" xmlns:cx2="http://schemas.microsoft.com/office/drawing/2015/10/21/chartex" xmlns:cx3="http://schemas.microsoft.com/office/drawing/2016/5/9/chartex" xmlns:cx4="http://schemas.microsoft.com/office/drawing/2016/5/10/chartex" xmlns:cx5="http://schemas.microsoft.com/office/drawing/2016/5/11/chartex" xmlns:cx6="http://schemas.microsoft.com/office/drawing/2016/5/12/chartex" xmlns:cx7="http://schemas.microsoft.com/office/drawing/2016/5/13/chartex" xmlns:cx8="http://schemas.microsoft.com/office/drawing/2016/5/14/chartex" xmlns:mc="http://schemas.openxmlformats.org/markup-compatibility/2006" xmlns:aink="http://schemas.microsoft.com/office/drawing/2016/ink" xmlns:am3d="http://schemas.microsoft.com/office/drawing/2017/model3d" xmlns:o="urn:schemas-microsoft-com:office:office" xmlns:r="http://schemas.openxmlformats.org/officeDocument/2006/relationships" xmlns:m="http://schemas.openxmlformats.org/officeDocument/2006/math" xmlns:v="urn:schemas-microsoft-com:vml" xmlns:wp14="http://schemas.microsoft.com/office/word/2010/wordprocessingDrawing" xmlns:wp="http://schemas.openxmlformats.org/drawingml/2006/wordprocessingDrawing" xmlns:w10="urn:schemas-microsoft-com:office:word" xmlns:w="http://schemas.openxmlformats.org/wordprocessingml/2006/main" xmlns:w14="http://schemas.microsoft.com/office/word/2010/wordml" xmlns:w15="http://schemas.microsoft.com/office/word/2012/wordml" xmlns:w16cex="http://schemas.microsoft.com/office/word/2018/wordml/cex" xmlns:w16cid="http://schemas.microsoft.com/office/word/2016/wordml/cid" xmlns:w16="http://schemas.microsoft.com/office/word/2018/wordml" xmlns:w16sdtdh="http://schemas.microsoft.com/office/word/2020/wordml/sdtdatahash" xmlns:w16se="http://schemas.microsoft.com/office/word/2015/wordml/symex" xmlns:wpg="http://schemas.microsoft.com/office/word/2010/wordprocessingGroup" xmlns:wpi="http://schemas.microsoft.com/office/word/2010/wordprocessingInk" xmlns:wne="http://schemas.microsoft.com/office/word/2006/wordml" xmlns:wps="http://schemas.microsoft.com/office/word/2010/wordprocessingShape" mc:Ignorable="w14 w15 w16se w16cid w16 w16cex w16sdtdh wp14">
+<w:hdr xmlns:wpc="http://schemas.microsoft.com/office/word/2010/wordprocessingCanvas" xmlns:cx="http://schemas.microsoft.com/office/drawing/2014/chartex" xmlns:cx1="http://schemas.microsoft.com/office/drawing/2015/9/8/chartex" xmlns:cx2="http://schemas.microsoft.com/office/drawing/2015/10/21/chartex" xmlns:cx3="http://schemas.microsoft.com/office/drawing/2016/5/9/chartex" xmlns:cx4="http://schemas.microsoft.com/office/drawing/2016/5/10/chartex" xmlns:cx5="http://schemas.microsoft.com/office/drawing/2016/5/11/chartex" xmlns:cx6="http://schemas.microsoft.com/office/drawing/2016/5/12/chartex" xmlns:cx7="http://schemas.microsoft.com/office/drawing/2016/5/13/chartex" xmlns:cx8="http://schemas.microsoft.com/office/drawing/2016/5/14/chartex" xmlns:mc="http://schemas.openxmlformats.org/markup-compatibility/2006" xmlns:aink="http://schemas.microsoft.com/office/drawing/2016/ink" xmlns:am3d="http://schemas.microsoft.com/office/drawing/2017/model3d" xmlns:o="urn:schemas-microsoft-com:office:office" xmlns:oel="http://schemas.microsoft.com/office/2019/extlst" xmlns:r="http://schemas.openxmlformats.org/officeDocument/2006/relationships" xmlns:m="http://schemas.openxmlformats.org/officeDocument/2006/math" xmlns:v="urn:schemas-microsoft-com:vml" xmlns:wp14="http://schemas.microsoft.com/office/word/2010/wordprocessingDrawing" xmlns:wp="http://schemas.openxmlformats.org/drawingml/2006/wordprocessingDrawing" xmlns:w10="urn:schemas-microsoft-com:office:word" xmlns:w="http://schemas.openxmlformats.org/wordprocessingml/2006/main" xmlns:w14="http://schemas.microsoft.com/office/word/2010/wordml" xmlns:w15="http://schemas.microsoft.com/office/word/2012/wordml" xmlns:w16cex="http://schemas.microsoft.com/office/word/2018/wordml/cex" xmlns:w16cid="http://schemas.microsoft.com/office/word/2016/wordml/cid" xmlns:w16="http://schemas.microsoft.com/office/word/2018/wordml" xmlns:w16sdtdh="http://schemas.microsoft.com/office/word/2020/wordml/sdtdatahash" xmlns:w16se="http://schemas.microsoft.com/office/word/2015/wordml/symex" xmlns:wpg="http://schemas.microsoft.com/office/word/2010/wordprocessingGroup" xmlns:wpi="http://schemas.microsoft.com/office/word/2010/wordprocessingInk" xmlns:wne="http://schemas.microsoft.com/office/word/2006/wordml" xmlns:wps="http://schemas.microsoft.com/office/word/2010/wordprocessingShape" mc:Ignorable="w14 w15 w16se w16cid w16 w16cex w16sdtdh wp14">
   <w:p>
     <w:pPr>
       <w:pStyle w:val="Header"/>
@@ -3918,14 +4270,14 @@
       <w:t>2</w:t>
     </w:r>
     <w:r>
-      <w:t>2</w:t>
+      <w:t>3</w:t>
     </w:r>
   </w:p>
 </w:hdr>
 </file>
 
 <file path=word/numbering.xml><?xml version="1.0" encoding="utf-8"?>
-<w:numbering xmlns:wpc="http://schemas.microsoft.com/office/word/2010/wordprocessingCanvas" xmlns:cx="http://schemas.microsoft.com/office/drawing/2014/chartex" xmlns:cx1="http://schemas.microsoft.com/office/drawing/2015/9/8/chartex" xmlns:cx2="http://schemas.microsoft.com/office/drawing/2015/10/21/chartex" xmlns:cx3="http://schemas.microsoft.com/office/drawing/2016/5/9/chartex" xmlns:cx4="http://schemas.microsoft.com/office/drawing/2016/5/10/chartex" xmlns:cx5="http://schemas.microsoft.com/office/drawing/2016/5/11/chartex" xmlns:cx6="http://schemas.microsoft.com/office/drawing/2016/5/12/chartex" xmlns:cx7="http://schemas.microsoft.com/office/drawing/2016/5/13/chartex" xmlns:cx8="http://schemas.microsoft.com/office/drawing/2016/5/14/chartex" xmlns:mc="http://schemas.openxmlformats.org/markup-compatibility/2006" xmlns:aink="http://schemas.microsoft.com/office/drawing/2016/ink" xmlns:am3d="http://schemas.microsoft.com/office/drawing/2017/model3d" xmlns:o="urn:schemas-microsoft-com:office:office" xmlns:r="http://schemas.openxmlformats.org/officeDocument/2006/relationships" xmlns:m="http://schemas.openxmlformats.org/officeDocument/2006/math" xmlns:v="urn:schemas-microsoft-com:vml" xmlns:wp14="http://schemas.microsoft.com/office/word/2010/wordprocessingDrawing" xmlns:wp="http://schemas.openxmlformats.org/drawingml/2006/wordprocessingDrawing" xmlns:w10="urn:schemas-microsoft-com:office:word" xmlns:w="http://schemas.openxmlformats.org/wordprocessingml/2006/main" xmlns:w14="http://schemas.microsoft.com/office/word/2010/wordml" xmlns:w15="http://schemas.microsoft.com/office/word/2012/wordml" xmlns:w16cex="http://schemas.microsoft.com/office/word/2018/wordml/cex" xmlns:w16cid="http://schemas.microsoft.com/office/word/2016/wordml/cid" xmlns:w16="http://schemas.microsoft.com/office/word/2018/wordml" xmlns:w16sdtdh="http://schemas.microsoft.com/office/word/2020/wordml/sdtdatahash" xmlns:w16se="http://schemas.microsoft.com/office/word/2015/wordml/symex" xmlns:wpg="http://schemas.microsoft.com/office/word/2010/wordprocessingGroup" xmlns:wpi="http://schemas.microsoft.com/office/word/2010/wordprocessingInk" xmlns:wne="http://schemas.microsoft.com/office/word/2006/wordml" xmlns:wps="http://schemas.microsoft.com/office/word/2010/wordprocessingShape" mc:Ignorable="w14 w15 w16se w16cid w16 w16cex w16sdtdh wp14">
+<w:numbering xmlns:wpc="http://schemas.microsoft.com/office/word/2010/wordprocessingCanvas" xmlns:cx="http://schemas.microsoft.com/office/drawing/2014/chartex" xmlns:cx1="http://schemas.microsoft.com/office/drawing/2015/9/8/chartex" xmlns:cx2="http://schemas.microsoft.com/office/drawing/2015/10/21/chartex" xmlns:cx3="http://schemas.microsoft.com/office/drawing/2016/5/9/chartex" xmlns:cx4="http://schemas.microsoft.com/office/drawing/2016/5/10/chartex" xmlns:cx5="http://schemas.microsoft.com/office/drawing/2016/5/11/chartex" xmlns:cx6="http://schemas.microsoft.com/office/drawing/2016/5/12/chartex" xmlns:cx7="http://schemas.microsoft.com/office/drawing/2016/5/13/chartex" xmlns:cx8="http://schemas.microsoft.com/office/drawing/2016/5/14/chartex" xmlns:mc="http://schemas.openxmlformats.org/markup-compatibility/2006" xmlns:aink="http://schemas.microsoft.com/office/drawing/2016/ink" xmlns:am3d="http://schemas.microsoft.com/office/drawing/2017/model3d" xmlns:o="urn:schemas-microsoft-com:office:office" xmlns:oel="http://schemas.microsoft.com/office/2019/extlst" xmlns:r="http://schemas.openxmlformats.org/officeDocument/2006/relationships" xmlns:m="http://schemas.openxmlformats.org/officeDocument/2006/math" xmlns:v="urn:schemas-microsoft-com:vml" xmlns:wp14="http://schemas.microsoft.com/office/word/2010/wordprocessingDrawing" xmlns:wp="http://schemas.openxmlformats.org/drawingml/2006/wordprocessingDrawing" xmlns:w10="urn:schemas-microsoft-com:office:word" xmlns:w="http://schemas.openxmlformats.org/wordprocessingml/2006/main" xmlns:w14="http://schemas.microsoft.com/office/word/2010/wordml" xmlns:w15="http://schemas.microsoft.com/office/word/2012/wordml" xmlns:w16cex="http://schemas.microsoft.com/office/word/2018/wordml/cex" xmlns:w16cid="http://schemas.microsoft.com/office/word/2016/wordml/cid" xmlns:w16="http://schemas.microsoft.com/office/word/2018/wordml" xmlns:w16sdtdh="http://schemas.microsoft.com/office/word/2020/wordml/sdtdatahash" xmlns:w16se="http://schemas.microsoft.com/office/word/2015/wordml/symex" xmlns:wpg="http://schemas.microsoft.com/office/word/2010/wordprocessingGroup" xmlns:wpi="http://schemas.microsoft.com/office/word/2010/wordprocessingInk" xmlns:wne="http://schemas.microsoft.com/office/word/2006/wordml" xmlns:wps="http://schemas.microsoft.com/office/word/2010/wordprocessingShape" mc:Ignorable="w14 w15 w16se w16cid w16 w16cex w16sdtdh wp14">
   <w:abstractNum w:abstractNumId="0" w15:restartNumberingAfterBreak="0">
     <w:nsid w:val="1FEF5E39"/>
     <w:multiLevelType w:val="hybridMultilevel"/>
@@ -4378,16 +4730,16 @@
       </w:rPr>
     </w:lvl>
   </w:abstractNum>
-  <w:num w:numId="1">
+  <w:num w:numId="1" w16cid:durableId="1716782087">
     <w:abstractNumId w:val="2"/>
   </w:num>
-  <w:num w:numId="2">
+  <w:num w:numId="2" w16cid:durableId="863306">
     <w:abstractNumId w:val="3"/>
   </w:num>
-  <w:num w:numId="3">
+  <w:num w:numId="3" w16cid:durableId="1426875923">
     <w:abstractNumId w:val="1"/>
   </w:num>
-  <w:num w:numId="4">
+  <w:num w:numId="4" w16cid:durableId="1584220354">
     <w:abstractNumId w:val="0"/>
   </w:num>
 </w:numbering>

</xml_diff>